<commit_message>
(fase3:  termino de reflexion)
</commit_message>
<xml_diff>
--- a/fase3/Documentacion Asignatura PTY4614/3.1_APT122_Pauta_Reflexión Fase3josue.docx
+++ b/fase3/Documentacion Asignatura PTY4614/3.1_APT122_Pauta_Reflexión Fase3josue.docx
@@ -1,6 +1,6 @@
 
 <file path=word/document.xml><?xml version="1.0" encoding="utf-8"?>
-<w:document xmlns:wpc="http://schemas.microsoft.com/office/word/2010/wordprocessingCanvas" xmlns:cx="http://schemas.microsoft.com/office/drawing/2014/chartex" xmlns:mc="http://schemas.openxmlformats.org/markup-compatibility/2006" xmlns:o="urn:schemas-microsoft-com:office:office" xmlns:r="http://schemas.openxmlformats.org/officeDocument/2006/relationships" xmlns:m="http://schemas.openxmlformats.org/officeDocument/2006/math" xmlns:v="urn:schemas-microsoft-com:vml" xmlns:wp14="http://schemas.microsoft.com/office/word/2010/wordprocessingDrawing" xmlns:wp="http://schemas.openxmlformats.org/drawingml/2006/wordprocessingDrawing" xmlns:w10="urn:schemas-microsoft-com:office:word" xmlns:w="http://schemas.openxmlformats.org/wordprocessingml/2006/main" xmlns:w14="http://schemas.microsoft.com/office/word/2010/wordml" xmlns:w15="http://schemas.microsoft.com/office/word/2012/wordml" xmlns:w16se="http://schemas.microsoft.com/office/word/2015/wordml/symex" xmlns:wpg="http://schemas.microsoft.com/office/word/2010/wordprocessingGroup" xmlns:wpi="http://schemas.microsoft.com/office/word/2010/wordprocessingInk" xmlns:wne="http://schemas.microsoft.com/office/word/2006/wordml" xmlns:wps="http://schemas.microsoft.com/office/word/2010/wordprocessingShape" mc:Ignorable="w14 w15 w16se wp14">
+<w:document xmlns:wpc="http://schemas.microsoft.com/office/word/2010/wordprocessingCanvas" xmlns:cx="http://schemas.microsoft.com/office/drawing/2014/chartex" xmlns:cx1="http://schemas.microsoft.com/office/drawing/2015/9/8/chartex" xmlns:cx2="http://schemas.microsoft.com/office/drawing/2015/10/21/chartex" xmlns:cx3="http://schemas.microsoft.com/office/drawing/2016/5/9/chartex" xmlns:cx4="http://schemas.microsoft.com/office/drawing/2016/5/10/chartex" xmlns:cx5="http://schemas.microsoft.com/office/drawing/2016/5/11/chartex" xmlns:cx6="http://schemas.microsoft.com/office/drawing/2016/5/12/chartex" xmlns:cx7="http://schemas.microsoft.com/office/drawing/2016/5/13/chartex" xmlns:cx8="http://schemas.microsoft.com/office/drawing/2016/5/14/chartex" xmlns:mc="http://schemas.openxmlformats.org/markup-compatibility/2006" xmlns:aink="http://schemas.microsoft.com/office/drawing/2016/ink" xmlns:am3d="http://schemas.microsoft.com/office/drawing/2017/model3d" xmlns:o="urn:schemas-microsoft-com:office:office" xmlns:oel="http://schemas.microsoft.com/office/2019/extlst" xmlns:r="http://schemas.openxmlformats.org/officeDocument/2006/relationships" xmlns:m="http://schemas.openxmlformats.org/officeDocument/2006/math" xmlns:v="urn:schemas-microsoft-com:vml" xmlns:wp14="http://schemas.microsoft.com/office/word/2010/wordprocessingDrawing" xmlns:wp="http://schemas.openxmlformats.org/drawingml/2006/wordprocessingDrawing" xmlns:w10="urn:schemas-microsoft-com:office:word" xmlns:w="http://schemas.openxmlformats.org/wordprocessingml/2006/main" xmlns:w14="http://schemas.microsoft.com/office/word/2010/wordml" xmlns:w15="http://schemas.microsoft.com/office/word/2012/wordml" xmlns:w16cex="http://schemas.microsoft.com/office/word/2018/wordml/cex" xmlns:w16cid="http://schemas.microsoft.com/office/word/2016/wordml/cid" xmlns:w16="http://schemas.microsoft.com/office/word/2018/wordml" xmlns:w16du="http://schemas.microsoft.com/office/word/2023/wordml/word16du" xmlns:w16sdtdh="http://schemas.microsoft.com/office/word/2020/wordml/sdtdatahash" xmlns:w16sdtfl="http://schemas.microsoft.com/office/word/2024/wordml/sdtformatlock" xmlns:w16se="http://schemas.microsoft.com/office/word/2015/wordml/symex" xmlns:wpg="http://schemas.microsoft.com/office/word/2010/wordprocessingGroup" xmlns:wpi="http://schemas.microsoft.com/office/word/2010/wordprocessingInk" xmlns:wne="http://schemas.microsoft.com/office/word/2006/wordml" xmlns:wps="http://schemas.microsoft.com/office/word/2010/wordprocessingShape" mc:Ignorable="w14 w15 w16se w16cid w16 w16cex w16sdtdh w16sdtfl w16du wp14">
   <w:body>
     <w:p/>
     <w:tbl>
@@ -303,7 +303,6 @@
               <w:jc w:val="both"/>
               <w:rPr>
                 <w:rFonts w:eastAsiaTheme="majorEastAsia"/>
-                <w:color w:val="767171" w:themeColor="background2" w:themeShade="80"/>
                 <w:sz w:val="24"/>
                 <w:szCs w:val="24"/>
               </w:rPr>
@@ -314,31 +313,43 @@
                 <w:sz w:val="24"/>
                 <w:szCs w:val="24"/>
               </w:rPr>
-              <w:t xml:space="preserve">¿Luego de haber realizado tu Proyecto APT han cambiado tus intereses profesionales? ¿De qué manera han cambiado? </w:t>
+              <w:t xml:space="preserve">Al revisar lo que escribí en la Pauta de Reflexión de la Fase 1, mis intereses profesionales estaban enfocados en el desarrollo de software tanto </w:t>
             </w:r>
-          </w:p>
-          <w:p>
-            <w:pPr>
-              <w:pStyle w:val="Prrafodelista"/>
-              <w:numPr>
-                <w:ilvl w:val="0"/>
-                <w:numId w:val="40"/>
-              </w:numPr>
-              <w:jc w:val="both"/>
-              <w:rPr>
-                <w:rFonts w:eastAsiaTheme="majorEastAsia"/>
-                <w:color w:val="767171" w:themeColor="background2" w:themeShade="80"/>
-                <w:sz w:val="24"/>
-                <w:szCs w:val="24"/>
-              </w:rPr>
-            </w:pPr>
+            <w:proofErr w:type="spellStart"/>
             <w:r>
               <w:rPr>
                 <w:rFonts w:eastAsiaTheme="majorEastAsia"/>
                 <w:sz w:val="24"/>
                 <w:szCs w:val="24"/>
               </w:rPr>
-              <w:t>¿De qué manera afectó el Proyecto APT en tus intereses profesionales?</w:t>
+              <w:t>frontend</w:t>
+            </w:r>
+            <w:proofErr w:type="spellEnd"/>
+            <w:r>
+              <w:rPr>
+                <w:rFonts w:eastAsiaTheme="majorEastAsia"/>
+                <w:sz w:val="24"/>
+                <w:szCs w:val="24"/>
+              </w:rPr>
+              <w:t xml:space="preserve"> como </w:t>
+            </w:r>
+            <w:proofErr w:type="spellStart"/>
+            <w:r>
+              <w:rPr>
+                <w:rFonts w:eastAsiaTheme="majorEastAsia"/>
+                <w:sz w:val="24"/>
+                <w:szCs w:val="24"/>
+              </w:rPr>
+              <w:t>backend</w:t>
+            </w:r>
+            <w:proofErr w:type="spellEnd"/>
+            <w:r>
+              <w:rPr>
+                <w:rFonts w:eastAsiaTheme="majorEastAsia"/>
+                <w:sz w:val="24"/>
+                <w:szCs w:val="24"/>
+              </w:rPr>
+              <w:t>, la integración de plataformas, la seguridad informática, el diseño de interfaces y el uso de buenas prácticas de arquitectura. Desde el inicio tenía claro que quería crecer como desarrollador especializado y que, a largo plazo, me gustaría crear mi propia empresa tecnológica. Después de haber realizado mi Proyecto , estos intereses no han cambiado; por el contrario, se han fortalecido. El trabajo en el proyecto me permitió confirmar que disfruto programar, resolver problemas técnicos, integrar distintos módulos y asegurar que las funcionalidades sean estables y seguras. Además, pude ver con más claridad la importancia de aplicar buenas prácticas y pensar siempre en soluciones escalables, algo que coincide completamente con los objetivos que tenía desde el comienzo. En resumen, el Proyecto  no modificó mis intereses profesionales, pero sí reafirmó mi motivación por seguir profundizando en desarrollo, arquitectura y seguridad, y me dio mayor convicción respecto al camino que quiero seguir en mi formación y futuro profesional.</w:t>
             </w:r>
           </w:p>
           <w:p>
@@ -496,331 +507,49 @@
               <w:jc w:val="both"/>
               <w:rPr>
                 <w:rFonts w:ascii="Century Gothic" w:eastAsiaTheme="minorEastAsia" w:hAnsi="Century Gothic"/>
-                <w:b/>
-                <w:bCs/>
                 <w:sz w:val="20"/>
                 <w:szCs w:val="20"/>
                 <w:lang w:eastAsia="es-ES"/>
               </w:rPr>
             </w:pPr>
-          </w:p>
-          <w:p>
-            <w:pPr>
-              <w:pStyle w:val="Prrafodelista"/>
-              <w:numPr>
-                <w:ilvl w:val="0"/>
-                <w:numId w:val="40"/>
-              </w:numPr>
-              <w:jc w:val="both"/>
-              <w:rPr>
-                <w:rFonts w:eastAsiaTheme="majorEastAsia"/>
-                <w:color w:val="767171" w:themeColor="background2" w:themeShade="80"/>
-                <w:sz w:val="24"/>
-                <w:szCs w:val="24"/>
-              </w:rPr>
-            </w:pPr>
             <w:r>
               <w:rPr>
-                <w:rFonts w:eastAsiaTheme="majorEastAsia"/>
-                <w:sz w:val="24"/>
-                <w:szCs w:val="24"/>
-              </w:rPr>
-              <w:t>¿Luego de haber realizado tu Proyecto APT han cambiado tus fortalezas y debilidades? ¿De qué manera han cambiado?</w:t>
-            </w:r>
-          </w:p>
-          <w:p>
-            <w:pPr>
-              <w:pStyle w:val="Prrafodelista"/>
-              <w:numPr>
-                <w:ilvl w:val="0"/>
-                <w:numId w:val="40"/>
-              </w:numPr>
-              <w:jc w:val="both"/>
-              <w:rPr>
-                <w:rFonts w:eastAsiaTheme="majorEastAsia"/>
-                <w:color w:val="767171" w:themeColor="background2" w:themeShade="80"/>
-                <w:sz w:val="24"/>
-                <w:szCs w:val="24"/>
-              </w:rPr>
-            </w:pPr>
-            <w:r>
-              <w:rPr>
-                <w:rFonts w:eastAsiaTheme="majorEastAsia"/>
-                <w:sz w:val="24"/>
-                <w:szCs w:val="24"/>
-              </w:rPr>
-              <w:t>¿Cuáles son tus planes para seguir desarrollando tus fortalezas?</w:t>
-            </w:r>
-          </w:p>
-          <w:p>
-            <w:pPr>
-              <w:pStyle w:val="Prrafodelista"/>
-              <w:numPr>
-                <w:ilvl w:val="0"/>
-                <w:numId w:val="40"/>
-              </w:numPr>
-              <w:jc w:val="both"/>
-              <w:rPr>
-                <w:rFonts w:eastAsiaTheme="majorEastAsia"/>
-                <w:color w:val="767171" w:themeColor="background2" w:themeShade="80"/>
-                <w:sz w:val="24"/>
-                <w:szCs w:val="24"/>
-              </w:rPr>
-            </w:pPr>
-            <w:r>
-              <w:rPr>
-                <w:rFonts w:eastAsiaTheme="majorEastAsia"/>
-                <w:sz w:val="24"/>
-                <w:szCs w:val="24"/>
-              </w:rPr>
-              <w:t>¿Cuáles son tus planes para mejorar tus debilidades?</w:t>
-            </w:r>
-          </w:p>
-          <w:p>
-            <w:pPr>
-              <w:jc w:val="both"/>
-              <w:rPr>
                 <w:rFonts w:ascii="Century Gothic" w:eastAsiaTheme="minorEastAsia" w:hAnsi="Century Gothic"/>
-                <w:b/>
-                <w:bCs/>
                 <w:sz w:val="20"/>
                 <w:szCs w:val="20"/>
                 <w:lang w:eastAsia="es-ES"/>
               </w:rPr>
-            </w:pPr>
-          </w:p>
-          <w:p>
-            <w:pPr>
-              <w:jc w:val="both"/>
-              <w:rPr>
-                <w:rFonts w:ascii="Calibri" w:hAnsi="Calibri"/>
-                <w:b/>
-                <w:bCs/>
-                <w:color w:val="1F4E79" w:themeColor="accent1" w:themeShade="80"/>
-              </w:rPr>
-            </w:pPr>
-          </w:p>
-          <w:p>
-            <w:pPr>
-              <w:jc w:val="both"/>
-              <w:rPr>
-                <w:rFonts w:ascii="Calibri" w:hAnsi="Calibri"/>
-                <w:b/>
-                <w:bCs/>
-                <w:color w:val="1F4E79" w:themeColor="accent1" w:themeShade="80"/>
-              </w:rPr>
-            </w:pPr>
-          </w:p>
-          <w:p>
-            <w:pPr>
-              <w:jc w:val="both"/>
-              <w:rPr>
-                <w:rFonts w:ascii="Calibri" w:hAnsi="Calibri"/>
-                <w:b/>
-                <w:bCs/>
-                <w:color w:val="1F4E79" w:themeColor="accent1" w:themeShade="80"/>
-              </w:rPr>
-            </w:pPr>
-          </w:p>
-          <w:p>
-            <w:pPr>
-              <w:jc w:val="both"/>
-              <w:rPr>
-                <w:rFonts w:ascii="Calibri" w:hAnsi="Calibri"/>
-                <w:b/>
-                <w:bCs/>
-                <w:color w:val="1F4E79" w:themeColor="accent1" w:themeShade="80"/>
-              </w:rPr>
-            </w:pPr>
-          </w:p>
-          <w:p>
-            <w:pPr>
-              <w:jc w:val="both"/>
-              <w:rPr>
-                <w:rFonts w:ascii="Calibri" w:hAnsi="Calibri"/>
-                <w:b/>
-                <w:bCs/>
-                <w:color w:val="1F4E79" w:themeColor="accent1" w:themeShade="80"/>
-              </w:rPr>
-            </w:pPr>
-          </w:p>
-        </w:tc>
-      </w:tr>
-    </w:tbl>
-    <w:p>
-      <w:pPr>
-        <w:spacing w:after="0" w:line="360" w:lineRule="auto"/>
-        <w:jc w:val="both"/>
-        <w:rPr>
-          <w:color w:val="595959" w:themeColor="text1" w:themeTint="A6"/>
-          <w:sz w:val="24"/>
-          <w:szCs w:val="24"/>
-          <w:lang w:eastAsia="ja-JP"/>
-        </w:rPr>
-      </w:pPr>
-    </w:p>
-    <w:p>
-      <w:pPr>
-        <w:spacing w:after="0" w:line="360" w:lineRule="auto"/>
-        <w:jc w:val="both"/>
-        <w:rPr>
-          <w:color w:val="595959" w:themeColor="text1" w:themeTint="A6"/>
-          <w:sz w:val="24"/>
-          <w:szCs w:val="24"/>
-          <w:lang w:eastAsia="ja-JP"/>
-        </w:rPr>
-      </w:pPr>
-    </w:p>
-    <w:p>
-      <w:pPr>
-        <w:spacing w:after="0" w:line="360" w:lineRule="auto"/>
-        <w:jc w:val="both"/>
-        <w:rPr>
-          <w:sz w:val="24"/>
-          <w:szCs w:val="24"/>
-          <w:lang w:eastAsia="ja-JP"/>
-        </w:rPr>
-      </w:pPr>
-    </w:p>
-    <w:p>
-      <w:pPr>
-        <w:spacing w:after="0" w:line="360" w:lineRule="auto"/>
-        <w:jc w:val="both"/>
-        <w:rPr>
-          <w:sz w:val="24"/>
-          <w:szCs w:val="24"/>
-          <w:lang w:eastAsia="ja-JP"/>
-        </w:rPr>
-      </w:pPr>
-    </w:p>
-    <w:p>
-      <w:pPr>
-        <w:spacing w:after="0" w:line="360" w:lineRule="auto"/>
-        <w:jc w:val="both"/>
-        <w:rPr>
-          <w:sz w:val="24"/>
-          <w:szCs w:val="24"/>
-          <w:lang w:eastAsia="ja-JP"/>
-        </w:rPr>
-      </w:pPr>
-    </w:p>
-    <w:tbl>
-      <w:tblPr>
-        <w:tblStyle w:val="Tablaconcuadrcula"/>
-        <w:tblW w:w="0" w:type="auto"/>
-        <w:tblBorders>
-          <w:top w:val="single" w:sz="4" w:space="0" w:color="BFBFBF" w:themeColor="background1" w:themeShade="BF"/>
-          <w:left w:val="single" w:sz="4" w:space="0" w:color="BFBFBF" w:themeColor="background1" w:themeShade="BF"/>
-          <w:bottom w:val="single" w:sz="4" w:space="0" w:color="BFBFBF" w:themeColor="background1" w:themeShade="BF"/>
-          <w:right w:val="single" w:sz="4" w:space="0" w:color="BFBFBF" w:themeColor="background1" w:themeShade="BF"/>
-          <w:insideH w:val="single" w:sz="4" w:space="0" w:color="BFBFBF" w:themeColor="background1" w:themeShade="BF"/>
-          <w:insideV w:val="single" w:sz="4" w:space="0" w:color="BFBFBF" w:themeColor="background1" w:themeShade="BF"/>
-        </w:tblBorders>
-        <w:tblLook w:val="04A0" w:firstRow="1" w:lastRow="0" w:firstColumn="1" w:lastColumn="0" w:noHBand="0" w:noVBand="1"/>
-      </w:tblPr>
-      <w:tblGrid>
-        <w:gridCol w:w="10076"/>
-      </w:tblGrid>
-      <w:tr>
-        <w:trPr>
-          <w:trHeight w:val="440"/>
-        </w:trPr>
-        <w:tc>
-          <w:tcPr>
-            <w:tcW w:w="10076" w:type="dxa"/>
-            <w:vAlign w:val="center"/>
-          </w:tcPr>
-          <w:p>
-            <w:pPr>
-              <w:jc w:val="both"/>
-              <w:rPr>
-                <w:sz w:val="24"/>
-                <w:szCs w:val="24"/>
-              </w:rPr>
-            </w:pPr>
-            <w:bookmarkStart w:id="0" w:name="_GoBack"/>
-            <w:bookmarkEnd w:id="0"/>
+              <w:t xml:space="preserve">Al revisar lo que escribí en la Fase 1, había identificado como mis principales fortalezas la programación, la capacidad de análisis, la integración de plataformas, la comprensión de arquitectura y los aspectos de seguridad, mientras que mis debilidades estaban relacionadas con la documentación, la organización, el trabajo bajo presión y la constancia en tareas más administrativas. Después de realizar mi Proyecto APT, estas percepciones no cambiaron, pero sí se hicieron más claras. El desarrollo técnico del sistema me permitió confirmar que mis fortalezas efectivamente están en lo práctico: resolver problemas con código, estructurar funcionalidades y buscar soluciones eficientes. A la vez, las debilidades que había mencionado también se hicieron evidentes, especialmente al momento de documentar cada etapa o planificar antes de programar, ya que me di cuenta de que </w:t>
+            </w:r>
             <w:r>
               <w:rPr>
-                <w:rFonts w:eastAsiaTheme="majorEastAsia"/>
-                <w:sz w:val="24"/>
-                <w:szCs w:val="24"/>
-              </w:rPr>
-              <w:lastRenderedPageBreak/>
-              <w:t>3. Mira la pregunta 3 de la Pauta de Reflexión de la Fase I que describe tus proyecciones laborales al inicio de la asignatura y responde:</w:t>
-            </w:r>
-          </w:p>
-        </w:tc>
-      </w:tr>
-      <w:tr>
-        <w:trPr>
-          <w:trHeight w:val="1639"/>
-        </w:trPr>
-        <w:tc>
-          <w:tcPr>
-            <w:tcW w:w="10076" w:type="dxa"/>
-            <w:shd w:val="clear" w:color="auto" w:fill="DEEAF6" w:themeFill="accent1" w:themeFillTint="33"/>
-            <w:vAlign w:val="center"/>
-          </w:tcPr>
-          <w:p>
-            <w:pPr>
-              <w:jc w:val="both"/>
-              <w:rPr>
                 <w:rFonts w:ascii="Century Gothic" w:eastAsiaTheme="minorEastAsia" w:hAnsi="Century Gothic"/>
-                <w:b/>
-                <w:bCs/>
                 <w:sz w:val="20"/>
                 <w:szCs w:val="20"/>
                 <w:lang w:eastAsia="es-ES"/>
               </w:rPr>
-            </w:pPr>
-          </w:p>
-          <w:p>
-            <w:pPr>
-              <w:pStyle w:val="Prrafodelista"/>
-              <w:numPr>
-                <w:ilvl w:val="0"/>
-                <w:numId w:val="40"/>
-              </w:numPr>
-              <w:jc w:val="both"/>
-              <w:rPr>
-                <w:rFonts w:eastAsiaTheme="majorEastAsia"/>
-                <w:color w:val="767171" w:themeColor="background2" w:themeShade="80"/>
-                <w:sz w:val="24"/>
-                <w:szCs w:val="24"/>
-              </w:rPr>
-            </w:pPr>
+              <w:lastRenderedPageBreak/>
+              <w:t xml:space="preserve">tiendo a avanzar directo a la parte técnica sin preparar tanto la base administrativa. Para seguir fortaleciendo mis capacidades, quiero profundizar en desarrollo </w:t>
+            </w:r>
+            <w:proofErr w:type="spellStart"/>
             <w:r>
               <w:rPr>
-                <w:rFonts w:eastAsiaTheme="majorEastAsia"/>
-                <w:sz w:val="24"/>
-                <w:szCs w:val="24"/>
+                <w:rFonts w:ascii="Century Gothic" w:eastAsiaTheme="minorEastAsia" w:hAnsi="Century Gothic"/>
+                <w:sz w:val="20"/>
+                <w:szCs w:val="20"/>
+                <w:lang w:eastAsia="es-ES"/>
               </w:rPr>
-              <w:t>¿Luego de haber realizado tu Proyecto APT han cambiado tus proyecciones laborales? ¿De qué manera han cambiado?</w:t>
+              <w:t>backend</w:t>
             </w:r>
-          </w:p>
-          <w:p>
-            <w:pPr>
-              <w:pStyle w:val="Prrafodelista"/>
-              <w:numPr>
-                <w:ilvl w:val="0"/>
-                <w:numId w:val="40"/>
-              </w:numPr>
-              <w:jc w:val="both"/>
-              <w:rPr>
-                <w:rFonts w:eastAsiaTheme="majorEastAsia"/>
-                <w:color w:val="767171" w:themeColor="background2" w:themeShade="80"/>
-                <w:sz w:val="24"/>
-                <w:szCs w:val="24"/>
-              </w:rPr>
-            </w:pPr>
+            <w:proofErr w:type="spellEnd"/>
             <w:r>
               <w:rPr>
-                <w:rFonts w:eastAsiaTheme="majorEastAsia"/>
-                <w:sz w:val="24"/>
-                <w:szCs w:val="24"/>
+                <w:rFonts w:ascii="Century Gothic" w:eastAsiaTheme="minorEastAsia" w:hAnsi="Century Gothic"/>
+                <w:sz w:val="20"/>
+                <w:szCs w:val="20"/>
+                <w:lang w:eastAsia="es-ES"/>
               </w:rPr>
-              <w:t>¿En qué tipo de trabajo te imaginas en 5 años?</w:t>
+              <w:t>, arquitectura y seguridad, aprovechando proyectos que me permitan mejorar mi dominio técnico. Y para mejorar mis debilidades, planeo trabajar de forma más ordenada, dedicar tiempo exclusivo a documentar, planificar antes de programar y acostumbrarme a mantener constancia incluso en las tareas que no son cien por ciento técnicas. El APT me ayudó a ver con más detalle qué debo potenciar y qué debo equilibrar para crecer profesionalmente.</w:t>
             </w:r>
           </w:p>
           <w:p>
@@ -905,6 +634,39 @@
         </w:rPr>
       </w:pPr>
     </w:p>
+    <w:p>
+      <w:pPr>
+        <w:spacing w:after="0" w:line="360" w:lineRule="auto"/>
+        <w:jc w:val="both"/>
+        <w:rPr>
+          <w:sz w:val="24"/>
+          <w:szCs w:val="24"/>
+          <w:lang w:eastAsia="ja-JP"/>
+        </w:rPr>
+      </w:pPr>
+    </w:p>
+    <w:p>
+      <w:pPr>
+        <w:spacing w:after="0" w:line="360" w:lineRule="auto"/>
+        <w:jc w:val="both"/>
+        <w:rPr>
+          <w:sz w:val="24"/>
+          <w:szCs w:val="24"/>
+          <w:lang w:eastAsia="ja-JP"/>
+        </w:rPr>
+      </w:pPr>
+    </w:p>
+    <w:p>
+      <w:pPr>
+        <w:spacing w:after="0" w:line="360" w:lineRule="auto"/>
+        <w:jc w:val="both"/>
+        <w:rPr>
+          <w:sz w:val="24"/>
+          <w:szCs w:val="24"/>
+          <w:lang w:eastAsia="ja-JP"/>
+        </w:rPr>
+      </w:pPr>
+    </w:p>
     <w:tbl>
       <w:tblPr>
         <w:tblStyle w:val="Tablaconcuadrcula"/>
@@ -945,6 +707,188 @@
                 <w:sz w:val="24"/>
                 <w:szCs w:val="24"/>
               </w:rPr>
+              <w:t>3. Mira la pregunta 3 de la Pauta de Reflexión de la Fase I que describe tus proyecciones laborales al inicio de la asignatura y responde:</w:t>
+            </w:r>
+          </w:p>
+        </w:tc>
+      </w:tr>
+      <w:tr>
+        <w:trPr>
+          <w:trHeight w:val="1639"/>
+        </w:trPr>
+        <w:tc>
+          <w:tcPr>
+            <w:tcW w:w="10076" w:type="dxa"/>
+            <w:shd w:val="clear" w:color="auto" w:fill="DEEAF6" w:themeFill="accent1" w:themeFillTint="33"/>
+            <w:vAlign w:val="center"/>
+          </w:tcPr>
+          <w:p>
+            <w:pPr>
+              <w:jc w:val="both"/>
+              <w:rPr>
+                <w:rFonts w:ascii="Century Gothic" w:eastAsiaTheme="minorEastAsia" w:hAnsi="Century Gothic"/>
+                <w:b/>
+                <w:bCs/>
+                <w:sz w:val="20"/>
+                <w:szCs w:val="20"/>
+                <w:lang w:eastAsia="es-ES"/>
+              </w:rPr>
+            </w:pPr>
+          </w:p>
+          <w:p>
+            <w:pPr>
+              <w:pStyle w:val="Prrafodelista"/>
+              <w:numPr>
+                <w:ilvl w:val="0"/>
+                <w:numId w:val="40"/>
+              </w:numPr>
+              <w:jc w:val="both"/>
+              <w:rPr>
+                <w:rFonts w:ascii="Calibri" w:hAnsi="Calibri"/>
+                <w:b/>
+                <w:bCs/>
+                <w:color w:val="1F4E79" w:themeColor="accent1" w:themeShade="80"/>
+              </w:rPr>
+            </w:pPr>
+            <w:r>
+              <w:rPr>
+                <w:rFonts w:eastAsiaTheme="majorEastAsia"/>
+                <w:sz w:val="24"/>
+                <w:szCs w:val="24"/>
+              </w:rPr>
+              <w:t xml:space="preserve">Después de revisar lo que escribí en la Pauta de Reflexión de la Fase 1, donde señalaba que mis proyecciones laborales estaban orientadas a convertirme en un desarrollador especializado en </w:t>
+            </w:r>
+            <w:proofErr w:type="spellStart"/>
+            <w:r>
+              <w:rPr>
+                <w:rFonts w:eastAsiaTheme="majorEastAsia"/>
+                <w:sz w:val="24"/>
+                <w:szCs w:val="24"/>
+              </w:rPr>
+              <w:t>backend</w:t>
+            </w:r>
+            <w:proofErr w:type="spellEnd"/>
+            <w:r>
+              <w:rPr>
+                <w:rFonts w:eastAsiaTheme="majorEastAsia"/>
+                <w:sz w:val="24"/>
+                <w:szCs w:val="24"/>
+              </w:rPr>
+              <w:t>, arquitectura y seguridad informática, y que a largo plazo quería tener mi propia empresa, puedo decir que estas metas no han cambiado, sino que se han fortalecido. El Proyecto APT me permitió enfrentar desafíos reales de desarrollo, integrar componentes, pensar en soluciones técnicas más completas y entender mejor cómo se estructura un proyecto de software desde cero. Todo eso reforzó mi motivación por seguir creciendo en roles técnicos avanzados y me dejó claro que quiero seguir el camino hacia la arquitectura de software y la especialización profesional. Además, el APT me hizo ver que la idea de tener una empresa ya no es algo tan lejano o abstracto como pensaba al inicio; ahora la visualizo como una meta concreta y, con el tiempo, quiero que sea una gran empresa tecnológica capaz de liderar proyectos complejos y ofrecer soluciones innovadoras. Por eso, si pienso en mi vida laboral dentro de cinco años, me imagino trabajando como desarrollador o arquitecto de software en un nivel más avanzado, acumulando experiencia y construyendo las bases necesarias para levantar una empresa propia que pueda crecer con fuerza en el área tecnológica.</w:t>
+            </w:r>
+          </w:p>
+          <w:p>
+            <w:pPr>
+              <w:jc w:val="both"/>
+              <w:rPr>
+                <w:rFonts w:ascii="Calibri" w:hAnsi="Calibri"/>
+                <w:b/>
+                <w:bCs/>
+                <w:color w:val="1F4E79" w:themeColor="accent1" w:themeShade="80"/>
+              </w:rPr>
+            </w:pPr>
+          </w:p>
+          <w:p>
+            <w:pPr>
+              <w:jc w:val="both"/>
+              <w:rPr>
+                <w:rFonts w:ascii="Calibri" w:hAnsi="Calibri"/>
+                <w:b/>
+                <w:bCs/>
+                <w:color w:val="1F4E79" w:themeColor="accent1" w:themeShade="80"/>
+              </w:rPr>
+            </w:pPr>
+          </w:p>
+          <w:p>
+            <w:pPr>
+              <w:jc w:val="both"/>
+              <w:rPr>
+                <w:rFonts w:ascii="Calibri" w:hAnsi="Calibri"/>
+                <w:b/>
+                <w:bCs/>
+                <w:color w:val="1F4E79" w:themeColor="accent1" w:themeShade="80"/>
+              </w:rPr>
+            </w:pPr>
+          </w:p>
+          <w:p>
+            <w:pPr>
+              <w:jc w:val="both"/>
+              <w:rPr>
+                <w:rFonts w:ascii="Calibri" w:hAnsi="Calibri"/>
+                <w:b/>
+                <w:bCs/>
+                <w:color w:val="1F4E79" w:themeColor="accent1" w:themeShade="80"/>
+              </w:rPr>
+            </w:pPr>
+          </w:p>
+        </w:tc>
+      </w:tr>
+    </w:tbl>
+    <w:p>
+      <w:pPr>
+        <w:spacing w:after="0" w:line="360" w:lineRule="auto"/>
+        <w:jc w:val="both"/>
+        <w:rPr>
+          <w:color w:val="595959" w:themeColor="text1" w:themeTint="A6"/>
+          <w:sz w:val="24"/>
+          <w:szCs w:val="24"/>
+          <w:lang w:eastAsia="ja-JP"/>
+        </w:rPr>
+      </w:pPr>
+    </w:p>
+    <w:p>
+      <w:pPr>
+        <w:spacing w:after="0" w:line="360" w:lineRule="auto"/>
+        <w:jc w:val="both"/>
+        <w:rPr>
+          <w:color w:val="595959" w:themeColor="text1" w:themeTint="A6"/>
+          <w:sz w:val="24"/>
+          <w:szCs w:val="24"/>
+          <w:lang w:eastAsia="ja-JP"/>
+        </w:rPr>
+      </w:pPr>
+    </w:p>
+    <w:tbl>
+      <w:tblPr>
+        <w:tblStyle w:val="Tablaconcuadrcula"/>
+        <w:tblW w:w="0" w:type="auto"/>
+        <w:tblBorders>
+          <w:top w:val="single" w:sz="4" w:space="0" w:color="BFBFBF" w:themeColor="background1" w:themeShade="BF"/>
+          <w:left w:val="single" w:sz="4" w:space="0" w:color="BFBFBF" w:themeColor="background1" w:themeShade="BF"/>
+          <w:bottom w:val="single" w:sz="4" w:space="0" w:color="BFBFBF" w:themeColor="background1" w:themeShade="BF"/>
+          <w:right w:val="single" w:sz="4" w:space="0" w:color="BFBFBF" w:themeColor="background1" w:themeShade="BF"/>
+          <w:insideH w:val="single" w:sz="4" w:space="0" w:color="BFBFBF" w:themeColor="background1" w:themeShade="BF"/>
+          <w:insideV w:val="single" w:sz="4" w:space="0" w:color="BFBFBF" w:themeColor="background1" w:themeShade="BF"/>
+        </w:tblBorders>
+        <w:tblLook w:val="04A0" w:firstRow="1" w:lastRow="0" w:firstColumn="1" w:lastColumn="0" w:noHBand="0" w:noVBand="1"/>
+      </w:tblPr>
+      <w:tblGrid>
+        <w:gridCol w:w="10076"/>
+      </w:tblGrid>
+      <w:tr>
+        <w:trPr>
+          <w:trHeight w:val="440"/>
+        </w:trPr>
+        <w:tc>
+          <w:tcPr>
+            <w:tcW w:w="10076" w:type="dxa"/>
+            <w:vAlign w:val="center"/>
+          </w:tcPr>
+          <w:p>
+            <w:pPr>
+              <w:jc w:val="both"/>
+              <w:rPr>
+                <w:sz w:val="24"/>
+                <w:szCs w:val="24"/>
+              </w:rPr>
+            </w:pPr>
+            <w:r>
+              <w:rPr>
+                <w:rFonts w:eastAsiaTheme="majorEastAsia"/>
+                <w:sz w:val="24"/>
+                <w:szCs w:val="24"/>
+              </w:rPr>
+              <w:lastRenderedPageBreak/>
               <w:t>4. Reflexiona sobre tu experiencia de trabajo en grupo y responde:</w:t>
             </w:r>
           </w:p>
@@ -962,35 +906,6 @@
           </w:tcPr>
           <w:p>
             <w:pPr>
-              <w:pStyle w:val="Prrafodelista"/>
-              <w:numPr>
-                <w:ilvl w:val="0"/>
-                <w:numId w:val="40"/>
-              </w:numPr>
-              <w:jc w:val="both"/>
-              <w:rPr>
-                <w:rFonts w:eastAsiaTheme="majorEastAsia"/>
-                <w:color w:val="767171" w:themeColor="background2" w:themeShade="80"/>
-                <w:sz w:val="24"/>
-                <w:szCs w:val="24"/>
-              </w:rPr>
-            </w:pPr>
-            <w:r>
-              <w:rPr>
-                <w:rFonts w:eastAsiaTheme="majorEastAsia"/>
-                <w:sz w:val="24"/>
-                <w:szCs w:val="24"/>
-              </w:rPr>
-              <w:t>¿Qué aspectos positivos y negativos identificas del trabajo en grupo realizado en esta asignatura?</w:t>
-            </w:r>
-          </w:p>
-          <w:p>
-            <w:pPr>
-              <w:pStyle w:val="Prrafodelista"/>
-              <w:numPr>
-                <w:ilvl w:val="0"/>
-                <w:numId w:val="40"/>
-              </w:numPr>
               <w:jc w:val="both"/>
               <w:rPr>
                 <w:sz w:val="24"/>
@@ -1003,17 +918,8 @@
                 <w:sz w:val="24"/>
                 <w:szCs w:val="24"/>
               </w:rPr>
-              <w:t>¿En qué aspectos crees que podrías mejorar para tus próximos trabajos en grupo dentro de contextos laborales?</w:t>
+              <w:t>En esta asignatura el trabajo en grupo se desarrolló solo entre dos personas, lo que hizo que en varios momentos fuera complejo coordinar horarios y avanzar al mismo ritmo. Aun así, destaco como aspecto positivo que siempre mantuvimos responsabilidad con las entregas y logramos organizarnos para cumplir con lo requerido, incluso cuando el tiempo era limitado. Desde mi perspectiva, uno de los puntos negativos fue que, por la carga técnica del proyecto, en ocasiones avancé solo en ciertas partes porque era más rápido resolver lo técnico directamente, lo que podía generar desequilibrios en la distribución del trabajo. Esta experiencia me permitió darme cuenta de que, en un equipo pequeño, la comunicación constante es clave para evitar que el peso del proyecto recaiga más en uno que en otro. Pensando en contextos laborales, creo que puedo mejorar en planificar con mayor anticipación, comunicar mejor mis avances y necesidades, y coordinar de manera más estratégica las tareas para que todos los integrantes del equipo participen de forma equilibrada. Trabajar en el APT me ayudó a entender la importancia de la organización colectiva y de no asumir que avanzar solo siempre es lo más eficiente, especialmente cuando se busca un trabajo colaborativo real.</w:t>
             </w:r>
-          </w:p>
-          <w:p>
-            <w:pPr>
-              <w:jc w:val="both"/>
-              <w:rPr>
-                <w:sz w:val="24"/>
-                <w:szCs w:val="24"/>
-              </w:rPr>
-            </w:pPr>
           </w:p>
           <w:p>
             <w:pPr>
@@ -1126,7 +1032,7 @@
 </file>
 
 <file path=word/endnotes.xml><?xml version="1.0" encoding="utf-8"?>
-<w:endnotes xmlns:wpc="http://schemas.microsoft.com/office/word/2010/wordprocessingCanvas" xmlns:cx="http://schemas.microsoft.com/office/drawing/2014/chartex" xmlns:mc="http://schemas.openxmlformats.org/markup-compatibility/2006" xmlns:o="urn:schemas-microsoft-com:office:office" xmlns:r="http://schemas.openxmlformats.org/officeDocument/2006/relationships" xmlns:m="http://schemas.openxmlformats.org/officeDocument/2006/math" xmlns:v="urn:schemas-microsoft-com:vml" xmlns:wp14="http://schemas.microsoft.com/office/word/2010/wordprocessingDrawing" xmlns:wp="http://schemas.openxmlformats.org/drawingml/2006/wordprocessingDrawing" xmlns:w10="urn:schemas-microsoft-com:office:word" xmlns:w="http://schemas.openxmlformats.org/wordprocessingml/2006/main" xmlns:w14="http://schemas.microsoft.com/office/word/2010/wordml" xmlns:w15="http://schemas.microsoft.com/office/word/2012/wordml" xmlns:w16se="http://schemas.microsoft.com/office/word/2015/wordml/symex" xmlns:wpg="http://schemas.microsoft.com/office/word/2010/wordprocessingGroup" xmlns:wpi="http://schemas.microsoft.com/office/word/2010/wordprocessingInk" xmlns:wne="http://schemas.microsoft.com/office/word/2006/wordml" xmlns:wps="http://schemas.microsoft.com/office/word/2010/wordprocessingShape" mc:Ignorable="w14 w15 w16se wp14">
+<w:endnotes xmlns:wpc="http://schemas.microsoft.com/office/word/2010/wordprocessingCanvas" xmlns:cx="http://schemas.microsoft.com/office/drawing/2014/chartex" xmlns:cx1="http://schemas.microsoft.com/office/drawing/2015/9/8/chartex" xmlns:cx2="http://schemas.microsoft.com/office/drawing/2015/10/21/chartex" xmlns:cx3="http://schemas.microsoft.com/office/drawing/2016/5/9/chartex" xmlns:cx4="http://schemas.microsoft.com/office/drawing/2016/5/10/chartex" xmlns:cx5="http://schemas.microsoft.com/office/drawing/2016/5/11/chartex" xmlns:cx6="http://schemas.microsoft.com/office/drawing/2016/5/12/chartex" xmlns:cx7="http://schemas.microsoft.com/office/drawing/2016/5/13/chartex" xmlns:cx8="http://schemas.microsoft.com/office/drawing/2016/5/14/chartex" xmlns:mc="http://schemas.openxmlformats.org/markup-compatibility/2006" xmlns:aink="http://schemas.microsoft.com/office/drawing/2016/ink" xmlns:am3d="http://schemas.microsoft.com/office/drawing/2017/model3d" xmlns:o="urn:schemas-microsoft-com:office:office" xmlns:oel="http://schemas.microsoft.com/office/2019/extlst" xmlns:r="http://schemas.openxmlformats.org/officeDocument/2006/relationships" xmlns:m="http://schemas.openxmlformats.org/officeDocument/2006/math" xmlns:v="urn:schemas-microsoft-com:vml" xmlns:wp14="http://schemas.microsoft.com/office/word/2010/wordprocessingDrawing" xmlns:wp="http://schemas.openxmlformats.org/drawingml/2006/wordprocessingDrawing" xmlns:w10="urn:schemas-microsoft-com:office:word" xmlns:w="http://schemas.openxmlformats.org/wordprocessingml/2006/main" xmlns:w14="http://schemas.microsoft.com/office/word/2010/wordml" xmlns:w15="http://schemas.microsoft.com/office/word/2012/wordml" xmlns:w16cex="http://schemas.microsoft.com/office/word/2018/wordml/cex" xmlns:w16cid="http://schemas.microsoft.com/office/word/2016/wordml/cid" xmlns:w16="http://schemas.microsoft.com/office/word/2018/wordml" xmlns:w16du="http://schemas.microsoft.com/office/word/2023/wordml/word16du" xmlns:w16sdtdh="http://schemas.microsoft.com/office/word/2020/wordml/sdtdatahash" xmlns:w16sdtfl="http://schemas.microsoft.com/office/word/2024/wordml/sdtformatlock" xmlns:w16se="http://schemas.microsoft.com/office/word/2015/wordml/symex" xmlns:wpg="http://schemas.microsoft.com/office/word/2010/wordprocessingGroup" xmlns:wpi="http://schemas.microsoft.com/office/word/2010/wordprocessingInk" xmlns:wne="http://schemas.microsoft.com/office/word/2006/wordml" xmlns:wps="http://schemas.microsoft.com/office/word/2010/wordprocessingShape" mc:Ignorable="w14 w15 w16se w16cid w16 w16cex w16sdtdh w16sdtfl w16du wp14">
   <w:endnote w:type="separator" w:id="-1">
     <w:p>
       <w:pPr>
@@ -1151,7 +1057,7 @@
 </file>
 
 <file path=word/footer1.xml><?xml version="1.0" encoding="utf-8"?>
-<w:ftr xmlns:wpc="http://schemas.microsoft.com/office/word/2010/wordprocessingCanvas" xmlns:cx="http://schemas.microsoft.com/office/drawing/2014/chartex" xmlns:mc="http://schemas.openxmlformats.org/markup-compatibility/2006" xmlns:o="urn:schemas-microsoft-com:office:office" xmlns:r="http://schemas.openxmlformats.org/officeDocument/2006/relationships" xmlns:m="http://schemas.openxmlformats.org/officeDocument/2006/math" xmlns:v="urn:schemas-microsoft-com:vml" xmlns:wp14="http://schemas.microsoft.com/office/word/2010/wordprocessingDrawing" xmlns:wp="http://schemas.openxmlformats.org/drawingml/2006/wordprocessingDrawing" xmlns:w10="urn:schemas-microsoft-com:office:word" xmlns:w="http://schemas.openxmlformats.org/wordprocessingml/2006/main" xmlns:w14="http://schemas.microsoft.com/office/word/2010/wordml" xmlns:w15="http://schemas.microsoft.com/office/word/2012/wordml" xmlns:w16se="http://schemas.microsoft.com/office/word/2015/wordml/symex" xmlns:wpg="http://schemas.microsoft.com/office/word/2010/wordprocessingGroup" xmlns:wpi="http://schemas.microsoft.com/office/word/2010/wordprocessingInk" xmlns:wne="http://schemas.microsoft.com/office/word/2006/wordml" xmlns:wps="http://schemas.microsoft.com/office/word/2010/wordprocessingShape" mc:Ignorable="w14 w15 w16se wp14">
+<w:ftr xmlns:wpc="http://schemas.microsoft.com/office/word/2010/wordprocessingCanvas" xmlns:cx="http://schemas.microsoft.com/office/drawing/2014/chartex" xmlns:cx1="http://schemas.microsoft.com/office/drawing/2015/9/8/chartex" xmlns:cx2="http://schemas.microsoft.com/office/drawing/2015/10/21/chartex" xmlns:cx3="http://schemas.microsoft.com/office/drawing/2016/5/9/chartex" xmlns:cx4="http://schemas.microsoft.com/office/drawing/2016/5/10/chartex" xmlns:cx5="http://schemas.microsoft.com/office/drawing/2016/5/11/chartex" xmlns:cx6="http://schemas.microsoft.com/office/drawing/2016/5/12/chartex" xmlns:cx7="http://schemas.microsoft.com/office/drawing/2016/5/13/chartex" xmlns:cx8="http://schemas.microsoft.com/office/drawing/2016/5/14/chartex" xmlns:mc="http://schemas.openxmlformats.org/markup-compatibility/2006" xmlns:aink="http://schemas.microsoft.com/office/drawing/2016/ink" xmlns:am3d="http://schemas.microsoft.com/office/drawing/2017/model3d" xmlns:o="urn:schemas-microsoft-com:office:office" xmlns:oel="http://schemas.microsoft.com/office/2019/extlst" xmlns:r="http://schemas.openxmlformats.org/officeDocument/2006/relationships" xmlns:m="http://schemas.openxmlformats.org/officeDocument/2006/math" xmlns:v="urn:schemas-microsoft-com:vml" xmlns:wp14="http://schemas.microsoft.com/office/word/2010/wordprocessingDrawing" xmlns:wp="http://schemas.openxmlformats.org/drawingml/2006/wordprocessingDrawing" xmlns:w10="urn:schemas-microsoft-com:office:word" xmlns:w="http://schemas.openxmlformats.org/wordprocessingml/2006/main" xmlns:w14="http://schemas.microsoft.com/office/word/2010/wordml" xmlns:w15="http://schemas.microsoft.com/office/word/2012/wordml" xmlns:w16cex="http://schemas.microsoft.com/office/word/2018/wordml/cex" xmlns:w16cid="http://schemas.microsoft.com/office/word/2016/wordml/cid" xmlns:w16="http://schemas.microsoft.com/office/word/2018/wordml" xmlns:w16du="http://schemas.microsoft.com/office/word/2023/wordml/word16du" xmlns:w16sdtdh="http://schemas.microsoft.com/office/word/2020/wordml/sdtdatahash" xmlns:w16sdtfl="http://schemas.microsoft.com/office/word/2024/wordml/sdtformatlock" xmlns:w16se="http://schemas.microsoft.com/office/word/2015/wordml/symex" xmlns:wpg="http://schemas.microsoft.com/office/word/2010/wordprocessingGroup" xmlns:wpi="http://schemas.microsoft.com/office/word/2010/wordprocessingInk" xmlns:wne="http://schemas.microsoft.com/office/word/2006/wordml" xmlns:wps="http://schemas.microsoft.com/office/word/2010/wordprocessingShape" mc:Ignorable="w14 w15 w16se w16cid w16 w16cex w16sdtdh w16sdtfl w16du wp14">
   <w:sdt>
     <w:sdtPr>
       <w:id w:val="-937982979"/>
@@ -1160,7 +1066,6 @@
         <w:docPartUnique/>
       </w:docPartObj>
     </w:sdtPr>
-    <w:sdtEndPr/>
     <w:sdtContent>
       <w:p>
         <w:pPr>
@@ -1372,7 +1277,7 @@
             </mc:Choice>
             <mc:Fallback>
               <w:pict>
-                <v:group w14:anchorId="51D00065" id="Grupo 32" o:spid="_x0000_s1026" style="position:absolute;margin-left:0;margin-top:0;width:610.5pt;height:15pt;z-index:251659264;mso-width-percent:1000;mso-position-horizontal:center;mso-position-horizontal-relative:page;mso-position-vertical:center;mso-position-vertical-relative:bottom-margin-area;mso-width-percent:1000" coordorigin=",14970" coordsize="12255,300" o:gfxdata="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">
+                <v:group w14:anchorId="51D00065" id="Grupo 32" o:spid="_x0000_s1026" style="position:absolute;margin-left:0;margin-top:0;width:610.5pt;height:15pt;z-index:251659264;mso-width-percent:1000;mso-position-horizontal:center;mso-position-horizontal-relative:page;mso-position-vertical:center;mso-position-vertical-relative:bottom-margin-area;mso-width-percent:1000" coordorigin=",14970" coordsize="12255,300" o:gfxdata="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">
                   <v:shapetype id="_x0000_t202" coordsize="21600,21600" o:spt="202" path="m,l,21600r21600,l21600,xe">
                     <v:stroke joinstyle="miter"/>
                     <v:path gradientshapeok="t" o:connecttype="rect"/>
@@ -1439,7 +1344,7 @@
 </file>
 
 <file path=word/footnotes.xml><?xml version="1.0" encoding="utf-8"?>
-<w:footnotes xmlns:wpc="http://schemas.microsoft.com/office/word/2010/wordprocessingCanvas" xmlns:cx="http://schemas.microsoft.com/office/drawing/2014/chartex" xmlns:mc="http://schemas.openxmlformats.org/markup-compatibility/2006" xmlns:o="urn:schemas-microsoft-com:office:office" xmlns:r="http://schemas.openxmlformats.org/officeDocument/2006/relationships" xmlns:m="http://schemas.openxmlformats.org/officeDocument/2006/math" xmlns:v="urn:schemas-microsoft-com:vml" xmlns:wp14="http://schemas.microsoft.com/office/word/2010/wordprocessingDrawing" xmlns:wp="http://schemas.openxmlformats.org/drawingml/2006/wordprocessingDrawing" xmlns:w10="urn:schemas-microsoft-com:office:word" xmlns:w="http://schemas.openxmlformats.org/wordprocessingml/2006/main" xmlns:w14="http://schemas.microsoft.com/office/word/2010/wordml" xmlns:w15="http://schemas.microsoft.com/office/word/2012/wordml" xmlns:w16se="http://schemas.microsoft.com/office/word/2015/wordml/symex" xmlns:wpg="http://schemas.microsoft.com/office/word/2010/wordprocessingGroup" xmlns:wpi="http://schemas.microsoft.com/office/word/2010/wordprocessingInk" xmlns:wne="http://schemas.microsoft.com/office/word/2006/wordml" xmlns:wps="http://schemas.microsoft.com/office/word/2010/wordprocessingShape" mc:Ignorable="w14 w15 w16se wp14">
+<w:footnotes xmlns:wpc="http://schemas.microsoft.com/office/word/2010/wordprocessingCanvas" xmlns:cx="http://schemas.microsoft.com/office/drawing/2014/chartex" xmlns:cx1="http://schemas.microsoft.com/office/drawing/2015/9/8/chartex" xmlns:cx2="http://schemas.microsoft.com/office/drawing/2015/10/21/chartex" xmlns:cx3="http://schemas.microsoft.com/office/drawing/2016/5/9/chartex" xmlns:cx4="http://schemas.microsoft.com/office/drawing/2016/5/10/chartex" xmlns:cx5="http://schemas.microsoft.com/office/drawing/2016/5/11/chartex" xmlns:cx6="http://schemas.microsoft.com/office/drawing/2016/5/12/chartex" xmlns:cx7="http://schemas.microsoft.com/office/drawing/2016/5/13/chartex" xmlns:cx8="http://schemas.microsoft.com/office/drawing/2016/5/14/chartex" xmlns:mc="http://schemas.openxmlformats.org/markup-compatibility/2006" xmlns:aink="http://schemas.microsoft.com/office/drawing/2016/ink" xmlns:am3d="http://schemas.microsoft.com/office/drawing/2017/model3d" xmlns:o="urn:schemas-microsoft-com:office:office" xmlns:oel="http://schemas.microsoft.com/office/2019/extlst" xmlns:r="http://schemas.openxmlformats.org/officeDocument/2006/relationships" xmlns:m="http://schemas.openxmlformats.org/officeDocument/2006/math" xmlns:v="urn:schemas-microsoft-com:vml" xmlns:wp14="http://schemas.microsoft.com/office/word/2010/wordprocessingDrawing" xmlns:wp="http://schemas.openxmlformats.org/drawingml/2006/wordprocessingDrawing" xmlns:w10="urn:schemas-microsoft-com:office:word" xmlns:w="http://schemas.openxmlformats.org/wordprocessingml/2006/main" xmlns:w14="http://schemas.microsoft.com/office/word/2010/wordml" xmlns:w15="http://schemas.microsoft.com/office/word/2012/wordml" xmlns:w16cex="http://schemas.microsoft.com/office/word/2018/wordml/cex" xmlns:w16cid="http://schemas.microsoft.com/office/word/2016/wordml/cid" xmlns:w16="http://schemas.microsoft.com/office/word/2018/wordml" xmlns:w16du="http://schemas.microsoft.com/office/word/2023/wordml/word16du" xmlns:w16sdtdh="http://schemas.microsoft.com/office/word/2020/wordml/sdtdatahash" xmlns:w16sdtfl="http://schemas.microsoft.com/office/word/2024/wordml/sdtformatlock" xmlns:w16se="http://schemas.microsoft.com/office/word/2015/wordml/symex" xmlns:wpg="http://schemas.microsoft.com/office/word/2010/wordprocessingGroup" xmlns:wpi="http://schemas.microsoft.com/office/word/2010/wordprocessingInk" xmlns:wne="http://schemas.microsoft.com/office/word/2006/wordml" xmlns:wps="http://schemas.microsoft.com/office/word/2010/wordprocessingShape" mc:Ignorable="w14 w15 w16se w16cid w16 w16cex w16sdtdh w16sdtfl w16du wp14">
   <w:footnote w:type="separator" w:id="-1">
     <w:p>
       <w:pPr>
@@ -1464,7 +1369,7 @@
 </file>
 
 <file path=word/header1.xml><?xml version="1.0" encoding="utf-8"?>
-<w:hdr xmlns:wpc="http://schemas.microsoft.com/office/word/2010/wordprocessingCanvas" xmlns:cx="http://schemas.microsoft.com/office/drawing/2014/chartex" xmlns:mc="http://schemas.openxmlformats.org/markup-compatibility/2006" xmlns:o="urn:schemas-microsoft-com:office:office" xmlns:r="http://schemas.openxmlformats.org/officeDocument/2006/relationships" xmlns:m="http://schemas.openxmlformats.org/officeDocument/2006/math" xmlns:v="urn:schemas-microsoft-com:vml" xmlns:wp14="http://schemas.microsoft.com/office/word/2010/wordprocessingDrawing" xmlns:wp="http://schemas.openxmlformats.org/drawingml/2006/wordprocessingDrawing" xmlns:w10="urn:schemas-microsoft-com:office:word" xmlns:w="http://schemas.openxmlformats.org/wordprocessingml/2006/main" xmlns:w14="http://schemas.microsoft.com/office/word/2010/wordml" xmlns:w15="http://schemas.microsoft.com/office/word/2012/wordml" xmlns:w16se="http://schemas.microsoft.com/office/word/2015/wordml/symex" xmlns:wpg="http://schemas.microsoft.com/office/word/2010/wordprocessingGroup" xmlns:wpi="http://schemas.microsoft.com/office/word/2010/wordprocessingInk" xmlns:wne="http://schemas.microsoft.com/office/word/2006/wordml" xmlns:wps="http://schemas.microsoft.com/office/word/2010/wordprocessingShape" mc:Ignorable="w14 w15 w16se wp14">
+<w:hdr xmlns:wpc="http://schemas.microsoft.com/office/word/2010/wordprocessingCanvas" xmlns:cx="http://schemas.microsoft.com/office/drawing/2014/chartex" xmlns:cx1="http://schemas.microsoft.com/office/drawing/2015/9/8/chartex" xmlns:cx2="http://schemas.microsoft.com/office/drawing/2015/10/21/chartex" xmlns:cx3="http://schemas.microsoft.com/office/drawing/2016/5/9/chartex" xmlns:cx4="http://schemas.microsoft.com/office/drawing/2016/5/10/chartex" xmlns:cx5="http://schemas.microsoft.com/office/drawing/2016/5/11/chartex" xmlns:cx6="http://schemas.microsoft.com/office/drawing/2016/5/12/chartex" xmlns:cx7="http://schemas.microsoft.com/office/drawing/2016/5/13/chartex" xmlns:cx8="http://schemas.microsoft.com/office/drawing/2016/5/14/chartex" xmlns:mc="http://schemas.openxmlformats.org/markup-compatibility/2006" xmlns:aink="http://schemas.microsoft.com/office/drawing/2016/ink" xmlns:am3d="http://schemas.microsoft.com/office/drawing/2017/model3d" xmlns:o="urn:schemas-microsoft-com:office:office" xmlns:oel="http://schemas.microsoft.com/office/2019/extlst" xmlns:r="http://schemas.openxmlformats.org/officeDocument/2006/relationships" xmlns:m="http://schemas.openxmlformats.org/officeDocument/2006/math" xmlns:v="urn:schemas-microsoft-com:vml" xmlns:wp14="http://schemas.microsoft.com/office/word/2010/wordprocessingDrawing" xmlns:wp="http://schemas.openxmlformats.org/drawingml/2006/wordprocessingDrawing" xmlns:w10="urn:schemas-microsoft-com:office:word" xmlns:w="http://schemas.openxmlformats.org/wordprocessingml/2006/main" xmlns:w14="http://schemas.microsoft.com/office/word/2010/wordml" xmlns:w15="http://schemas.microsoft.com/office/word/2012/wordml" xmlns:w16cex="http://schemas.microsoft.com/office/word/2018/wordml/cex" xmlns:w16cid="http://schemas.microsoft.com/office/word/2016/wordml/cid" xmlns:w16="http://schemas.microsoft.com/office/word/2018/wordml" xmlns:w16du="http://schemas.microsoft.com/office/word/2023/wordml/word16du" xmlns:w16sdtdh="http://schemas.microsoft.com/office/word/2020/wordml/sdtdatahash" xmlns:w16sdtfl="http://schemas.microsoft.com/office/word/2024/wordml/sdtformatlock" xmlns:w16se="http://schemas.microsoft.com/office/word/2015/wordml/symex" xmlns:wpg="http://schemas.microsoft.com/office/word/2010/wordprocessingGroup" xmlns:wpi="http://schemas.microsoft.com/office/word/2010/wordprocessingInk" xmlns:wne="http://schemas.microsoft.com/office/word/2006/wordml" xmlns:wps="http://schemas.microsoft.com/office/word/2010/wordprocessingShape" mc:Ignorable="w14 w15 w16se w16cid w16 w16cex w16sdtdh w16sdtfl w16du wp14">
   <w:tbl>
     <w:tblPr>
       <w:tblStyle w:val="Tablaconcuadrcula"/>
@@ -1634,7 +1539,7 @@
 </file>
 
 <file path=word/header2.xml><?xml version="1.0" encoding="utf-8"?>
-<w:hdr xmlns:wpc="http://schemas.microsoft.com/office/word/2010/wordprocessingCanvas" xmlns:cx="http://schemas.microsoft.com/office/drawing/2014/chartex" xmlns:mc="http://schemas.openxmlformats.org/markup-compatibility/2006" xmlns:o="urn:schemas-microsoft-com:office:office" xmlns:r="http://schemas.openxmlformats.org/officeDocument/2006/relationships" xmlns:m="http://schemas.openxmlformats.org/officeDocument/2006/math" xmlns:v="urn:schemas-microsoft-com:vml" xmlns:wp14="http://schemas.microsoft.com/office/word/2010/wordprocessingDrawing" xmlns:wp="http://schemas.openxmlformats.org/drawingml/2006/wordprocessingDrawing" xmlns:w10="urn:schemas-microsoft-com:office:word" xmlns:w="http://schemas.openxmlformats.org/wordprocessingml/2006/main" xmlns:w14="http://schemas.microsoft.com/office/word/2010/wordml" xmlns:w15="http://schemas.microsoft.com/office/word/2012/wordml" xmlns:w16se="http://schemas.microsoft.com/office/word/2015/wordml/symex" xmlns:wpg="http://schemas.microsoft.com/office/word/2010/wordprocessingGroup" xmlns:wpi="http://schemas.microsoft.com/office/word/2010/wordprocessingInk" xmlns:wne="http://schemas.microsoft.com/office/word/2006/wordml" xmlns:wps="http://schemas.microsoft.com/office/word/2010/wordprocessingShape" mc:Ignorable="w14 w15 w16se wp14">
+<w:hdr xmlns:wpc="http://schemas.microsoft.com/office/word/2010/wordprocessingCanvas" xmlns:cx="http://schemas.microsoft.com/office/drawing/2014/chartex" xmlns:cx1="http://schemas.microsoft.com/office/drawing/2015/9/8/chartex" xmlns:cx2="http://schemas.microsoft.com/office/drawing/2015/10/21/chartex" xmlns:cx3="http://schemas.microsoft.com/office/drawing/2016/5/9/chartex" xmlns:cx4="http://schemas.microsoft.com/office/drawing/2016/5/10/chartex" xmlns:cx5="http://schemas.microsoft.com/office/drawing/2016/5/11/chartex" xmlns:cx6="http://schemas.microsoft.com/office/drawing/2016/5/12/chartex" xmlns:cx7="http://schemas.microsoft.com/office/drawing/2016/5/13/chartex" xmlns:cx8="http://schemas.microsoft.com/office/drawing/2016/5/14/chartex" xmlns:mc="http://schemas.openxmlformats.org/markup-compatibility/2006" xmlns:aink="http://schemas.microsoft.com/office/drawing/2016/ink" xmlns:am3d="http://schemas.microsoft.com/office/drawing/2017/model3d" xmlns:o="urn:schemas-microsoft-com:office:office" xmlns:oel="http://schemas.microsoft.com/office/2019/extlst" xmlns:r="http://schemas.openxmlformats.org/officeDocument/2006/relationships" xmlns:m="http://schemas.openxmlformats.org/officeDocument/2006/math" xmlns:v="urn:schemas-microsoft-com:vml" xmlns:wp14="http://schemas.microsoft.com/office/word/2010/wordprocessingDrawing" xmlns:wp="http://schemas.openxmlformats.org/drawingml/2006/wordprocessingDrawing" xmlns:w10="urn:schemas-microsoft-com:office:word" xmlns:w="http://schemas.openxmlformats.org/wordprocessingml/2006/main" xmlns:w14="http://schemas.microsoft.com/office/word/2010/wordml" xmlns:w15="http://schemas.microsoft.com/office/word/2012/wordml" xmlns:w16cex="http://schemas.microsoft.com/office/word/2018/wordml/cex" xmlns:w16cid="http://schemas.microsoft.com/office/word/2016/wordml/cid" xmlns:w16="http://schemas.microsoft.com/office/word/2018/wordml" xmlns:w16du="http://schemas.microsoft.com/office/word/2023/wordml/word16du" xmlns:w16sdtdh="http://schemas.microsoft.com/office/word/2020/wordml/sdtdatahash" xmlns:w16sdtfl="http://schemas.microsoft.com/office/word/2024/wordml/sdtformatlock" xmlns:w16se="http://schemas.microsoft.com/office/word/2015/wordml/symex" xmlns:wpg="http://schemas.microsoft.com/office/word/2010/wordprocessingGroup" xmlns:wpi="http://schemas.microsoft.com/office/word/2010/wordprocessingInk" xmlns:wne="http://schemas.microsoft.com/office/word/2006/wordml" xmlns:wps="http://schemas.microsoft.com/office/word/2010/wordprocessingShape" mc:Ignorable="w14 w15 w16se w16cid w16 w16cex w16sdtdh w16sdtfl w16du wp14">
   <w:tbl>
     <w:tblPr>
       <w:tblStyle w:val="Tablaconcuadrcula"/>
@@ -1917,7 +1822,7 @@
 </file>
 
 <file path=word/numbering.xml><?xml version="1.0" encoding="utf-8"?>
-<w:numbering xmlns:wpc="http://schemas.microsoft.com/office/word/2010/wordprocessingCanvas" xmlns:cx="http://schemas.microsoft.com/office/drawing/2014/chartex" xmlns:mc="http://schemas.openxmlformats.org/markup-compatibility/2006" xmlns:o="urn:schemas-microsoft-com:office:office" xmlns:r="http://schemas.openxmlformats.org/officeDocument/2006/relationships" xmlns:m="http://schemas.openxmlformats.org/officeDocument/2006/math" xmlns:v="urn:schemas-microsoft-com:vml" xmlns:wp14="http://schemas.microsoft.com/office/word/2010/wordprocessingDrawing" xmlns:wp="http://schemas.openxmlformats.org/drawingml/2006/wordprocessingDrawing" xmlns:w10="urn:schemas-microsoft-com:office:word" xmlns:w="http://schemas.openxmlformats.org/wordprocessingml/2006/main" xmlns:w14="http://schemas.microsoft.com/office/word/2010/wordml" xmlns:w15="http://schemas.microsoft.com/office/word/2012/wordml" xmlns:w16se="http://schemas.microsoft.com/office/word/2015/wordml/symex" xmlns:wpg="http://schemas.microsoft.com/office/word/2010/wordprocessingGroup" xmlns:wpi="http://schemas.microsoft.com/office/word/2010/wordprocessingInk" xmlns:wne="http://schemas.microsoft.com/office/word/2006/wordml" xmlns:wps="http://schemas.microsoft.com/office/word/2010/wordprocessingShape" mc:Ignorable="w14 w15 w16se wp14">
+<w:numbering xmlns:wpc="http://schemas.microsoft.com/office/word/2010/wordprocessingCanvas" xmlns:cx="http://schemas.microsoft.com/office/drawing/2014/chartex" xmlns:cx1="http://schemas.microsoft.com/office/drawing/2015/9/8/chartex" xmlns:cx2="http://schemas.microsoft.com/office/drawing/2015/10/21/chartex" xmlns:cx3="http://schemas.microsoft.com/office/drawing/2016/5/9/chartex" xmlns:cx4="http://schemas.microsoft.com/office/drawing/2016/5/10/chartex" xmlns:cx5="http://schemas.microsoft.com/office/drawing/2016/5/11/chartex" xmlns:cx6="http://schemas.microsoft.com/office/drawing/2016/5/12/chartex" xmlns:cx7="http://schemas.microsoft.com/office/drawing/2016/5/13/chartex" xmlns:cx8="http://schemas.microsoft.com/office/drawing/2016/5/14/chartex" xmlns:mc="http://schemas.openxmlformats.org/markup-compatibility/2006" xmlns:aink="http://schemas.microsoft.com/office/drawing/2016/ink" xmlns:am3d="http://schemas.microsoft.com/office/drawing/2017/model3d" xmlns:o="urn:schemas-microsoft-com:office:office" xmlns:oel="http://schemas.microsoft.com/office/2019/extlst" xmlns:r="http://schemas.openxmlformats.org/officeDocument/2006/relationships" xmlns:m="http://schemas.openxmlformats.org/officeDocument/2006/math" xmlns:v="urn:schemas-microsoft-com:vml" xmlns:wp14="http://schemas.microsoft.com/office/word/2010/wordprocessingDrawing" xmlns:wp="http://schemas.openxmlformats.org/drawingml/2006/wordprocessingDrawing" xmlns:w10="urn:schemas-microsoft-com:office:word" xmlns:w="http://schemas.openxmlformats.org/wordprocessingml/2006/main" xmlns:w14="http://schemas.microsoft.com/office/word/2010/wordml" xmlns:w15="http://schemas.microsoft.com/office/word/2012/wordml" xmlns:w16cex="http://schemas.microsoft.com/office/word/2018/wordml/cex" xmlns:w16cid="http://schemas.microsoft.com/office/word/2016/wordml/cid" xmlns:w16="http://schemas.microsoft.com/office/word/2018/wordml" xmlns:w16du="http://schemas.microsoft.com/office/word/2023/wordml/word16du" xmlns:w16sdtdh="http://schemas.microsoft.com/office/word/2020/wordml/sdtdatahash" xmlns:w16sdtfl="http://schemas.microsoft.com/office/word/2024/wordml/sdtformatlock" xmlns:w16se="http://schemas.microsoft.com/office/word/2015/wordml/symex" xmlns:wpg="http://schemas.microsoft.com/office/word/2010/wordprocessingGroup" xmlns:wpi="http://schemas.microsoft.com/office/word/2010/wordprocessingInk" xmlns:wne="http://schemas.microsoft.com/office/word/2006/wordml" xmlns:wps="http://schemas.microsoft.com/office/word/2010/wordprocessingShape" mc:Ignorable="w14 w15 w16se w16cid w16 w16cex w16sdtdh w16sdtfl w16du wp14">
   <w:abstractNum w:abstractNumId="0" w15:restartNumberingAfterBreak="0">
     <w:nsid w:val="049156A1"/>
     <w:multiLevelType w:val="hybridMultilevel"/>
@@ -6491,124 +6396,124 @@
       </w:rPr>
     </w:lvl>
   </w:abstractNum>
-  <w:num w:numId="1">
+  <w:num w:numId="1" w16cid:durableId="1174105726">
     <w:abstractNumId w:val="3"/>
   </w:num>
-  <w:num w:numId="2">
+  <w:num w:numId="2" w16cid:durableId="481779824">
     <w:abstractNumId w:val="8"/>
   </w:num>
-  <w:num w:numId="3">
+  <w:num w:numId="3" w16cid:durableId="1094743661">
     <w:abstractNumId w:val="12"/>
   </w:num>
-  <w:num w:numId="4">
+  <w:num w:numId="4" w16cid:durableId="485324664">
     <w:abstractNumId w:val="28"/>
   </w:num>
-  <w:num w:numId="5">
+  <w:num w:numId="5" w16cid:durableId="791946337">
     <w:abstractNumId w:val="30"/>
   </w:num>
-  <w:num w:numId="6">
+  <w:num w:numId="6" w16cid:durableId="497383518">
     <w:abstractNumId w:val="4"/>
   </w:num>
-  <w:num w:numId="7">
+  <w:num w:numId="7" w16cid:durableId="2092769320">
     <w:abstractNumId w:val="11"/>
   </w:num>
-  <w:num w:numId="8">
+  <w:num w:numId="8" w16cid:durableId="1217085529">
     <w:abstractNumId w:val="19"/>
   </w:num>
-  <w:num w:numId="9">
+  <w:num w:numId="9" w16cid:durableId="1398895459">
     <w:abstractNumId w:val="15"/>
   </w:num>
-  <w:num w:numId="10">
+  <w:num w:numId="10" w16cid:durableId="1231697572">
     <w:abstractNumId w:val="9"/>
   </w:num>
-  <w:num w:numId="11">
+  <w:num w:numId="11" w16cid:durableId="533419730">
     <w:abstractNumId w:val="24"/>
   </w:num>
-  <w:num w:numId="12">
+  <w:num w:numId="12" w16cid:durableId="1185751174">
     <w:abstractNumId w:val="35"/>
   </w:num>
-  <w:num w:numId="13">
+  <w:num w:numId="13" w16cid:durableId="842008120">
     <w:abstractNumId w:val="29"/>
   </w:num>
-  <w:num w:numId="14">
+  <w:num w:numId="14" w16cid:durableId="1714496822">
     <w:abstractNumId w:val="1"/>
   </w:num>
-  <w:num w:numId="15">
+  <w:num w:numId="15" w16cid:durableId="816798546">
     <w:abstractNumId w:val="36"/>
   </w:num>
-  <w:num w:numId="16">
+  <w:num w:numId="16" w16cid:durableId="1135022330">
     <w:abstractNumId w:val="21"/>
   </w:num>
-  <w:num w:numId="17">
+  <w:num w:numId="17" w16cid:durableId="533737707">
     <w:abstractNumId w:val="17"/>
   </w:num>
-  <w:num w:numId="18">
+  <w:num w:numId="18" w16cid:durableId="509490699">
     <w:abstractNumId w:val="31"/>
   </w:num>
-  <w:num w:numId="19">
+  <w:num w:numId="19" w16cid:durableId="28186450">
     <w:abstractNumId w:val="10"/>
   </w:num>
-  <w:num w:numId="20">
+  <w:num w:numId="20" w16cid:durableId="1277057314">
     <w:abstractNumId w:val="39"/>
   </w:num>
-  <w:num w:numId="21">
+  <w:num w:numId="21" w16cid:durableId="520358171">
     <w:abstractNumId w:val="34"/>
   </w:num>
-  <w:num w:numId="22">
+  <w:num w:numId="22" w16cid:durableId="1310285470">
     <w:abstractNumId w:val="13"/>
   </w:num>
-  <w:num w:numId="23">
+  <w:num w:numId="23" w16cid:durableId="885408970">
     <w:abstractNumId w:val="14"/>
   </w:num>
-  <w:num w:numId="24">
+  <w:num w:numId="24" w16cid:durableId="421607282">
     <w:abstractNumId w:val="5"/>
   </w:num>
-  <w:num w:numId="25">
+  <w:num w:numId="25" w16cid:durableId="1032151920">
     <w:abstractNumId w:val="16"/>
   </w:num>
-  <w:num w:numId="26">
+  <w:num w:numId="26" w16cid:durableId="1748920539">
     <w:abstractNumId w:val="20"/>
   </w:num>
-  <w:num w:numId="27">
+  <w:num w:numId="27" w16cid:durableId="1905599994">
     <w:abstractNumId w:val="23"/>
   </w:num>
-  <w:num w:numId="28">
+  <w:num w:numId="28" w16cid:durableId="1194884632">
     <w:abstractNumId w:val="0"/>
   </w:num>
-  <w:num w:numId="29">
+  <w:num w:numId="29" w16cid:durableId="31348368">
     <w:abstractNumId w:val="18"/>
   </w:num>
-  <w:num w:numId="30">
+  <w:num w:numId="30" w16cid:durableId="139925200">
     <w:abstractNumId w:val="22"/>
   </w:num>
-  <w:num w:numId="31">
+  <w:num w:numId="31" w16cid:durableId="259067861">
     <w:abstractNumId w:val="2"/>
   </w:num>
-  <w:num w:numId="32">
+  <w:num w:numId="32" w16cid:durableId="1822234589">
     <w:abstractNumId w:val="7"/>
   </w:num>
-  <w:num w:numId="33">
+  <w:num w:numId="33" w16cid:durableId="651645561">
     <w:abstractNumId w:val="32"/>
   </w:num>
-  <w:num w:numId="34">
+  <w:num w:numId="34" w16cid:durableId="640231023">
     <w:abstractNumId w:val="38"/>
   </w:num>
-  <w:num w:numId="35">
+  <w:num w:numId="35" w16cid:durableId="1418357696">
     <w:abstractNumId w:val="6"/>
   </w:num>
-  <w:num w:numId="36">
+  <w:num w:numId="36" w16cid:durableId="2124037903">
     <w:abstractNumId w:val="25"/>
   </w:num>
-  <w:num w:numId="37">
+  <w:num w:numId="37" w16cid:durableId="786387211">
     <w:abstractNumId w:val="37"/>
   </w:num>
-  <w:num w:numId="38">
+  <w:num w:numId="38" w16cid:durableId="2023319314">
     <w:abstractNumId w:val="27"/>
   </w:num>
-  <w:num w:numId="39">
+  <w:num w:numId="39" w16cid:durableId="360789388">
     <w:abstractNumId w:val="26"/>
   </w:num>
-  <w:num w:numId="40">
+  <w:num w:numId="40" w16cid:durableId="1479422776">
     <w:abstractNumId w:val="33"/>
   </w:num>
   <w:numIdMacAtCleanup w:val="18"/>
@@ -6616,7 +6521,7 @@
 </file>
 
 <file path=word/styles.xml><?xml version="1.0" encoding="utf-8"?>
-<w:styles xmlns:mc="http://schemas.openxmlformats.org/markup-compatibility/2006" xmlns:r="http://schemas.openxmlformats.org/officeDocument/2006/relationships" xmlns:w="http://schemas.openxmlformats.org/wordprocessingml/2006/main" xmlns:w14="http://schemas.microsoft.com/office/word/2010/wordml" xmlns:w15="http://schemas.microsoft.com/office/word/2012/wordml" xmlns:w16se="http://schemas.microsoft.com/office/word/2015/wordml/symex" mc:Ignorable="w14 w15 w16se">
+<w:styles xmlns:mc="http://schemas.openxmlformats.org/markup-compatibility/2006" xmlns:r="http://schemas.openxmlformats.org/officeDocument/2006/relationships" xmlns:w="http://schemas.openxmlformats.org/wordprocessingml/2006/main" xmlns:w14="http://schemas.microsoft.com/office/word/2010/wordml" xmlns:w15="http://schemas.microsoft.com/office/word/2012/wordml" xmlns:w16cex="http://schemas.microsoft.com/office/word/2018/wordml/cex" xmlns:w16cid="http://schemas.microsoft.com/office/word/2016/wordml/cid" xmlns:w16="http://schemas.microsoft.com/office/word/2018/wordml" xmlns:w16du="http://schemas.microsoft.com/office/word/2023/wordml/word16du" xmlns:w16sdtdh="http://schemas.microsoft.com/office/word/2020/wordml/sdtdatahash" xmlns:w16sdtfl="http://schemas.microsoft.com/office/word/2024/wordml/sdtformatlock" xmlns:w16se="http://schemas.microsoft.com/office/word/2015/wordml/symex" mc:Ignorable="w14 w15 w16se w16cid w16 w16cex w16sdtdh w16sdtfl w16du">
   <w:docDefaults>
     <w:rPrDefault>
       <w:rPr>
@@ -6632,7 +6537,7 @@
       </w:pPr>
     </w:pPrDefault>
   </w:docDefaults>
-  <w:latentStyles w:defLockedState="0" w:defUIPriority="99" w:defSemiHidden="0" w:defUnhideWhenUsed="0" w:defQFormat="0" w:count="371">
+  <w:latentStyles w:defLockedState="0" w:defUIPriority="99" w:defSemiHidden="0" w:defUnhideWhenUsed="0" w:defQFormat="0" w:count="376">
     <w:lsdException w:name="Normal" w:uiPriority="0" w:qFormat="1"/>
     <w:lsdException w:name="heading 1" w:uiPriority="9" w:qFormat="1"/>
     <w:lsdException w:name="heading 2" w:semiHidden="1" w:uiPriority="9" w:unhideWhenUsed="1" w:qFormat="1"/>
@@ -7004,6 +6909,11 @@
     <w:lsdException w:name="List Table 5 Dark Accent 6" w:uiPriority="50"/>
     <w:lsdException w:name="List Table 6 Colorful Accent 6" w:uiPriority="51"/>
     <w:lsdException w:name="List Table 7 Colorful Accent 6" w:uiPriority="52"/>
+    <w:lsdException w:name="Mention" w:semiHidden="1" w:unhideWhenUsed="1"/>
+    <w:lsdException w:name="Smart Hyperlink" w:semiHidden="1" w:unhideWhenUsed="1"/>
+    <w:lsdException w:name="Hashtag" w:semiHidden="1" w:unhideWhenUsed="1"/>
+    <w:lsdException w:name="Unresolved Mention" w:semiHidden="1" w:unhideWhenUsed="1"/>
+    <w:lsdException w:name="Smart Link" w:semiHidden="1" w:unhideWhenUsed="1"/>
   </w:latentStyles>
   <w:style w:type="paragraph" w:default="1" w:styleId="Normal">
     <w:name w:val="Normal"/>
@@ -7077,7 +6987,6 @@
   <w:style w:type="character" w:default="1" w:styleId="Fuentedeprrafopredeter">
     <w:name w:val="Default Paragraph Font"/>
     <w:uiPriority w:val="1"/>
-    <w:semiHidden/>
     <w:unhideWhenUsed/>
   </w:style>
   <w:style w:type="table" w:default="1" w:styleId="Tablanormal">
@@ -7987,7 +7896,7 @@
       <w:szCs w:val="24"/>
     </w:rPr>
   </w:style>
-  <w:style w:type="table" w:styleId="Cuadrculadetablaclara">
+  <w:style w:type="table" w:styleId="Tablaconcuadrculaclara">
     <w:name w:val="Grid Table Light"/>
     <w:basedOn w:val="Tablanormal"/>
     <w:uiPriority w:val="40"/>
@@ -8009,7 +7918,7 @@
   <w:style w:type="table" w:customStyle="1" w:styleId="Cuadrculadetablaclara1">
     <w:name w:val="Cuadrícula de tabla clara1"/>
     <w:basedOn w:val="Tablanormal"/>
-    <w:next w:val="Cuadrculadetablaclara"/>
+    <w:next w:val="Tablaconcuadrculaclara"/>
     <w:uiPriority w:val="40"/>
     <w:rsid w:val="00943DF1"/>
     <w:pPr>
@@ -8062,532 +7971,6 @@
     </w:rPr>
   </w:style>
 </w:styles>
-</file>
-
-<file path=word/glossary/document.xml><?xml version="1.0" encoding="utf-8"?>
-<w:glossaryDocument xmlns:wpc="http://schemas.microsoft.com/office/word/2010/wordprocessingCanvas" xmlns:cx="http://schemas.microsoft.com/office/drawing/2014/chartex" xmlns:mc="http://schemas.openxmlformats.org/markup-compatibility/2006" xmlns:o="urn:schemas-microsoft-com:office:office" xmlns:r="http://schemas.openxmlformats.org/officeDocument/2006/relationships" xmlns:m="http://schemas.openxmlformats.org/officeDocument/2006/math" xmlns:v="urn:schemas-microsoft-com:vml" xmlns:wp14="http://schemas.microsoft.com/office/word/2010/wordprocessingDrawing" xmlns:wp="http://schemas.openxmlformats.org/drawingml/2006/wordprocessingDrawing" xmlns:w10="urn:schemas-microsoft-com:office:word" xmlns:w="http://schemas.openxmlformats.org/wordprocessingml/2006/main" xmlns:w14="http://schemas.microsoft.com/office/word/2010/wordml" xmlns:w15="http://schemas.microsoft.com/office/word/2012/wordml" xmlns:w16se="http://schemas.microsoft.com/office/word/2015/wordml/symex" xmlns:wpg="http://schemas.microsoft.com/office/word/2010/wordprocessingGroup" xmlns:wpi="http://schemas.microsoft.com/office/word/2010/wordprocessingInk" xmlns:wne="http://schemas.microsoft.com/office/word/2006/wordml" xmlns:wps="http://schemas.microsoft.com/office/word/2010/wordprocessingShape" mc:Ignorable="w14 w15 w16se wp14"/>
-</file>
-
-<file path=word/glossary/fontTable.xml><?xml version="1.0" encoding="utf-8"?>
-<w:fonts xmlns:mc="http://schemas.openxmlformats.org/markup-compatibility/2006" xmlns:r="http://schemas.openxmlformats.org/officeDocument/2006/relationships" xmlns:w="http://schemas.openxmlformats.org/wordprocessingml/2006/main" xmlns:w14="http://schemas.microsoft.com/office/word/2010/wordml" xmlns:w15="http://schemas.microsoft.com/office/word/2012/wordml" xmlns:w16se="http://schemas.microsoft.com/office/word/2015/wordml/symex" mc:Ignorable="w14 w15 w16se">
-  <w:font w:name="Calibri">
-    <w:panose1 w:val="020F0502020204030204"/>
-    <w:charset w:val="00"/>
-    <w:family w:val="swiss"/>
-    <w:pitch w:val="variable"/>
-    <w:sig w:usb0="E4002EFF" w:usb1="C000247B" w:usb2="00000009" w:usb3="00000000" w:csb0="000001FF" w:csb1="00000000"/>
-  </w:font>
-  <w:font w:name="Times New Roman">
-    <w:panose1 w:val="02020603050405020304"/>
-    <w:charset w:val="00"/>
-    <w:family w:val="roman"/>
-    <w:pitch w:val="variable"/>
-    <w:sig w:usb0="E0002EFF" w:usb1="C000785B" w:usb2="00000009" w:usb3="00000000" w:csb0="000001FF" w:csb1="00000000"/>
-  </w:font>
-  <w:font w:name="Courier New">
-    <w:panose1 w:val="02070309020205020404"/>
-    <w:charset w:val="00"/>
-    <w:family w:val="modern"/>
-    <w:pitch w:val="fixed"/>
-    <w:sig w:usb0="E0002EFF" w:usb1="C0007843" w:usb2="00000009" w:usb3="00000000" w:csb0="000001FF" w:csb1="00000000"/>
-  </w:font>
-  <w:font w:name="Wingdings">
-    <w:panose1 w:val="05000000000000000000"/>
-    <w:charset w:val="02"/>
-    <w:family w:val="auto"/>
-    <w:pitch w:val="variable"/>
-    <w:sig w:usb0="00000000" w:usb1="10000000" w:usb2="00000000" w:usb3="00000000" w:csb0="80000000" w:csb1="00000000"/>
-  </w:font>
-  <w:font w:name="Symbol">
-    <w:panose1 w:val="05050102010706020507"/>
-    <w:charset w:val="02"/>
-    <w:family w:val="roman"/>
-    <w:pitch w:val="variable"/>
-    <w:sig w:usb0="00000000" w:usb1="10000000" w:usb2="00000000" w:usb3="00000000" w:csb0="80000000" w:csb1="00000000"/>
-  </w:font>
-  <w:font w:name="Calibri Light">
-    <w:panose1 w:val="020F0302020204030204"/>
-    <w:charset w:val="00"/>
-    <w:family w:val="swiss"/>
-    <w:pitch w:val="variable"/>
-    <w:sig w:usb0="E4002EFF" w:usb1="C000247B" w:usb2="00000009" w:usb3="00000000" w:csb0="000001FF" w:csb1="00000000"/>
-  </w:font>
-  <w:font w:name="Segoe UI">
-    <w:panose1 w:val="020B0502040204020203"/>
-    <w:charset w:val="00"/>
-    <w:family w:val="swiss"/>
-    <w:pitch w:val="variable"/>
-    <w:sig w:usb0="E4002EFF" w:usb1="C000E47F" w:usb2="00000009" w:usb3="00000000" w:csb0="000001FF" w:csb1="00000000"/>
-  </w:font>
-  <w:font w:name="Century Gothic">
-    <w:panose1 w:val="020B0502020202020204"/>
-    <w:charset w:val="00"/>
-    <w:family w:val="swiss"/>
-    <w:pitch w:val="variable"/>
-    <w:sig w:usb0="00000287" w:usb1="00000000" w:usb2="00000000" w:usb3="00000000" w:csb0="0000009F" w:csb1="00000000"/>
-  </w:font>
-</w:fonts>
-</file>
-
-<file path=word/glossary/settings.xml><?xml version="1.0" encoding="utf-8"?>
-<w:settings xmlns:mc="http://schemas.openxmlformats.org/markup-compatibility/2006" xmlns:o="urn:schemas-microsoft-com:office:office" xmlns:r="http://schemas.openxmlformats.org/officeDocument/2006/relationships" xmlns:m="http://schemas.openxmlformats.org/officeDocument/2006/math" xmlns:v="urn:schemas-microsoft-com:vml" xmlns:w10="urn:schemas-microsoft-com:office:word" xmlns:w="http://schemas.openxmlformats.org/wordprocessingml/2006/main" xmlns:w14="http://schemas.microsoft.com/office/word/2010/wordml" xmlns:w15="http://schemas.microsoft.com/office/word/2012/wordml" xmlns:w16se="http://schemas.microsoft.com/office/word/2015/wordml/symex" xmlns:sl="http://schemas.openxmlformats.org/schemaLibrary/2006/main" mc:Ignorable="w14 w15 w16se">
-  <w:defaultTabStop w:val="708"/>
-  <w:hyphenationZone w:val="425"/>
-  <w:characterSpacingControl w:val="doNotCompress"/>
-  <w:compat>
-    <w:useFELayout/>
-    <w:compatSetting w:name="compatibilityMode" w:uri="http://schemas.microsoft.com/office/word" w:val="12"/>
-  </w:compat>
-  <w:rsids>
-    <w:rsidRoot w:val="009A1234"/>
-    <w:rsid w:val="009A1234"/>
-  </w:rsids>
-  <m:mathPr>
-    <m:mathFont m:val="Cambria Math"/>
-    <m:brkBin m:val="before"/>
-    <m:brkBinSub m:val="--"/>
-    <m:smallFrac m:val="0"/>
-    <m:dispDef/>
-    <m:lMargin m:val="0"/>
-    <m:rMargin m:val="0"/>
-    <m:defJc m:val="centerGroup"/>
-    <m:wrapIndent m:val="1440"/>
-    <m:intLim m:val="subSup"/>
-    <m:naryLim m:val="undOvr"/>
-  </m:mathPr>
-  <w:themeFontLang w:val="es-CL"/>
-  <w:clrSchemeMapping w:bg1="light1" w:t1="dark1" w:bg2="light2" w:t2="dark2" w:accent1="accent1" w:accent2="accent2" w:accent3="accent3" w:accent4="accent4" w:accent5="accent5" w:accent6="accent6" w:hyperlink="hyperlink" w:followedHyperlink="followedHyperlink"/>
-  <w:decimalSymbol w:val=","/>
-  <w:listSeparator w:val=";"/>
-</w:settings>
-</file>
-
-<file path=word/glossary/styles.xml><?xml version="1.0" encoding="utf-8"?>
-<w:styles xmlns:mc="http://schemas.openxmlformats.org/markup-compatibility/2006" xmlns:r="http://schemas.openxmlformats.org/officeDocument/2006/relationships" xmlns:w="http://schemas.openxmlformats.org/wordprocessingml/2006/main" xmlns:w14="http://schemas.microsoft.com/office/word/2010/wordml" xmlns:w15="http://schemas.microsoft.com/office/word/2012/wordml" xmlns:w16se="http://schemas.microsoft.com/office/word/2015/wordml/symex" mc:Ignorable="w14 w15 w16se">
-  <w:docDefaults>
-    <w:rPrDefault>
-      <w:rPr>
-        <w:rFonts w:asciiTheme="minorHAnsi" w:eastAsiaTheme="minorEastAsia" w:hAnsiTheme="minorHAnsi" w:cstheme="minorBidi"/>
-        <w:sz w:val="22"/>
-        <w:szCs w:val="22"/>
-        <w:lang w:val="es-CL" w:eastAsia="es-CL" w:bidi="ar-SA"/>
-      </w:rPr>
-    </w:rPrDefault>
-    <w:pPrDefault>
-      <w:pPr>
-        <w:spacing w:after="160" w:line="259" w:lineRule="auto"/>
-      </w:pPr>
-    </w:pPrDefault>
-  </w:docDefaults>
-  <w:latentStyles w:defLockedState="0" w:defUIPriority="99" w:defSemiHidden="0" w:defUnhideWhenUsed="0" w:defQFormat="0" w:count="371">
-    <w:lsdException w:name="Normal" w:uiPriority="0" w:qFormat="1"/>
-    <w:lsdException w:name="heading 1" w:uiPriority="9" w:qFormat="1"/>
-    <w:lsdException w:name="heading 2" w:semiHidden="1" w:uiPriority="9" w:unhideWhenUsed="1" w:qFormat="1"/>
-    <w:lsdException w:name="heading 3" w:semiHidden="1" w:uiPriority="9" w:unhideWhenUsed="1" w:qFormat="1"/>
-    <w:lsdException w:name="heading 4" w:semiHidden="1" w:uiPriority="9" w:unhideWhenUsed="1" w:qFormat="1"/>
-    <w:lsdException w:name="heading 5" w:semiHidden="1" w:uiPriority="9" w:unhideWhenUsed="1" w:qFormat="1"/>
-    <w:lsdException w:name="heading 6" w:semiHidden="1" w:uiPriority="9" w:unhideWhenUsed="1" w:qFormat="1"/>
-    <w:lsdException w:name="heading 7" w:semiHidden="1" w:uiPriority="9" w:unhideWhenUsed="1" w:qFormat="1"/>
-    <w:lsdException w:name="heading 8" w:semiHidden="1" w:uiPriority="9" w:unhideWhenUsed="1" w:qFormat="1"/>
-    <w:lsdException w:name="heading 9" w:semiHidden="1" w:uiPriority="9" w:unhideWhenUsed="1" w:qFormat="1"/>
-    <w:lsdException w:name="index 1" w:semiHidden="1" w:unhideWhenUsed="1"/>
-    <w:lsdException w:name="index 2" w:semiHidden="1" w:unhideWhenUsed="1"/>
-    <w:lsdException w:name="index 3" w:semiHidden="1" w:unhideWhenUsed="1"/>
-    <w:lsdException w:name="index 4" w:semiHidden="1" w:unhideWhenUsed="1"/>
-    <w:lsdException w:name="index 5" w:semiHidden="1" w:unhideWhenUsed="1"/>
-    <w:lsdException w:name="index 6" w:semiHidden="1" w:unhideWhenUsed="1"/>
-    <w:lsdException w:name="index 7" w:semiHidden="1" w:unhideWhenUsed="1"/>
-    <w:lsdException w:name="index 8" w:semiHidden="1" w:unhideWhenUsed="1"/>
-    <w:lsdException w:name="index 9" w:semiHidden="1" w:unhideWhenUsed="1"/>
-    <w:lsdException w:name="toc 1" w:semiHidden="1" w:uiPriority="39" w:unhideWhenUsed="1"/>
-    <w:lsdException w:name="toc 2" w:semiHidden="1" w:uiPriority="39" w:unhideWhenUsed="1"/>
-    <w:lsdException w:name="toc 3" w:semiHidden="1" w:uiPriority="39" w:unhideWhenUsed="1"/>
-    <w:lsdException w:name="toc 4" w:semiHidden="1" w:uiPriority="39" w:unhideWhenUsed="1"/>
-    <w:lsdException w:name="toc 5" w:semiHidden="1" w:uiPriority="39" w:unhideWhenUsed="1"/>
-    <w:lsdException w:name="toc 6" w:semiHidden="1" w:uiPriority="39" w:unhideWhenUsed="1"/>
-    <w:lsdException w:name="toc 7" w:semiHidden="1" w:uiPriority="39" w:unhideWhenUsed="1"/>
-    <w:lsdException w:name="toc 8" w:semiHidden="1" w:uiPriority="39" w:unhideWhenUsed="1"/>
-    <w:lsdException w:name="toc 9" w:semiHidden="1" w:uiPriority="39" w:unhideWhenUsed="1"/>
-    <w:lsdException w:name="Normal Indent" w:semiHidden="1" w:unhideWhenUsed="1"/>
-    <w:lsdException w:name="footnote text" w:semiHidden="1" w:unhideWhenUsed="1"/>
-    <w:lsdException w:name="annotation text" w:semiHidden="1" w:unhideWhenUsed="1"/>
-    <w:lsdException w:name="header" w:semiHidden="1" w:unhideWhenUsed="1"/>
-    <w:lsdException w:name="footer" w:semiHidden="1" w:unhideWhenUsed="1"/>
-    <w:lsdException w:name="index heading" w:semiHidden="1" w:unhideWhenUsed="1"/>
-    <w:lsdException w:name="caption" w:semiHidden="1" w:uiPriority="35" w:unhideWhenUsed="1" w:qFormat="1"/>
-    <w:lsdException w:name="table of figures" w:semiHidden="1" w:unhideWhenUsed="1"/>
-    <w:lsdException w:name="envelope address" w:semiHidden="1" w:unhideWhenUsed="1"/>
-    <w:lsdException w:name="envelope return" w:semiHidden="1" w:unhideWhenUsed="1"/>
-    <w:lsdException w:name="footnote reference" w:semiHidden="1" w:unhideWhenUsed="1"/>
-    <w:lsdException w:name="annotation reference" w:semiHidden="1" w:unhideWhenUsed="1"/>
-    <w:lsdException w:name="line number" w:semiHidden="1" w:unhideWhenUsed="1"/>
-    <w:lsdException w:name="page number" w:semiHidden="1" w:unhideWhenUsed="1"/>
-    <w:lsdException w:name="endnote reference" w:semiHidden="1" w:unhideWhenUsed="1"/>
-    <w:lsdException w:name="endnote text" w:semiHidden="1" w:unhideWhenUsed="1"/>
-    <w:lsdException w:name="table of authorities" w:semiHidden="1" w:unhideWhenUsed="1"/>
-    <w:lsdException w:name="macro" w:semiHidden="1" w:unhideWhenUsed="1"/>
-    <w:lsdException w:name="toa heading" w:semiHidden="1" w:unhideWhenUsed="1"/>
-    <w:lsdException w:name="List" w:semiHidden="1" w:unhideWhenUsed="1"/>
-    <w:lsdException w:name="List Bullet" w:semiHidden="1" w:unhideWhenUsed="1"/>
-    <w:lsdException w:name="List Number" w:semiHidden="1" w:unhideWhenUsed="1"/>
-    <w:lsdException w:name="List 2" w:semiHidden="1" w:unhideWhenUsed="1"/>
-    <w:lsdException w:name="List 3" w:semiHidden="1" w:unhideWhenUsed="1"/>
-    <w:lsdException w:name="List 4" w:semiHidden="1" w:unhideWhenUsed="1"/>
-    <w:lsdException w:name="List 5" w:semiHidden="1" w:unhideWhenUsed="1"/>
-    <w:lsdException w:name="List Bullet 2" w:semiHidden="1" w:unhideWhenUsed="1"/>
-    <w:lsdException w:name="List Bullet 3" w:semiHidden="1" w:unhideWhenUsed="1"/>
-    <w:lsdException w:name="List Bullet 4" w:semiHidden="1" w:unhideWhenUsed="1"/>
-    <w:lsdException w:name="List Bullet 5" w:semiHidden="1" w:unhideWhenUsed="1"/>
-    <w:lsdException w:name="List Number 2" w:semiHidden="1" w:unhideWhenUsed="1"/>
-    <w:lsdException w:name="List Number 3" w:semiHidden="1" w:unhideWhenUsed="1"/>
-    <w:lsdException w:name="List Number 4" w:semiHidden="1" w:unhideWhenUsed="1"/>
-    <w:lsdException w:name="List Number 5" w:semiHidden="1" w:unhideWhenUsed="1"/>
-    <w:lsdException w:name="Title" w:uiPriority="10" w:qFormat="1"/>
-    <w:lsdException w:name="Closing" w:semiHidden="1" w:unhideWhenUsed="1"/>
-    <w:lsdException w:name="Signature" w:semiHidden="1" w:unhideWhenUsed="1"/>
-    <w:lsdException w:name="Default Paragraph Font" w:semiHidden="1" w:uiPriority="1" w:unhideWhenUsed="1"/>
-    <w:lsdException w:name="Body Text" w:semiHidden="1" w:unhideWhenUsed="1"/>
-    <w:lsdException w:name="Body Text Indent" w:semiHidden="1" w:unhideWhenUsed="1"/>
-    <w:lsdException w:name="List Continue" w:semiHidden="1" w:unhideWhenUsed="1"/>
-    <w:lsdException w:name="List Continue 2" w:semiHidden="1" w:unhideWhenUsed="1"/>
-    <w:lsdException w:name="List Continue 3" w:semiHidden="1" w:unhideWhenUsed="1"/>
-    <w:lsdException w:name="List Continue 4" w:semiHidden="1" w:unhideWhenUsed="1"/>
-    <w:lsdException w:name="List Continue 5" w:semiHidden="1" w:unhideWhenUsed="1"/>
-    <w:lsdException w:name="Message Header" w:semiHidden="1" w:unhideWhenUsed="1"/>
-    <w:lsdException w:name="Subtitle" w:uiPriority="11" w:qFormat="1"/>
-    <w:lsdException w:name="Salutation" w:semiHidden="1" w:unhideWhenUsed="1"/>
-    <w:lsdException w:name="Date" w:semiHidden="1" w:unhideWhenUsed="1"/>
-    <w:lsdException w:name="Body Text First Indent" w:semiHidden="1" w:unhideWhenUsed="1"/>
-    <w:lsdException w:name="Body Text First Indent 2" w:semiHidden="1" w:unhideWhenUsed="1"/>
-    <w:lsdException w:name="Note Heading" w:semiHidden="1" w:unhideWhenUsed="1"/>
-    <w:lsdException w:name="Body Text 2" w:semiHidden="1" w:unhideWhenUsed="1"/>
-    <w:lsdException w:name="Body Text 3" w:semiHidden="1" w:unhideWhenUsed="1"/>
-    <w:lsdException w:name="Body Text Indent 2" w:semiHidden="1" w:unhideWhenUsed="1"/>
-    <w:lsdException w:name="Body Text Indent 3" w:semiHidden="1" w:unhideWhenUsed="1"/>
-    <w:lsdException w:name="Block Text" w:semiHidden="1" w:unhideWhenUsed="1"/>
-    <w:lsdException w:name="Hyperlink" w:semiHidden="1" w:unhideWhenUsed="1"/>
-    <w:lsdException w:name="FollowedHyperlink" w:semiHidden="1" w:unhideWhenUsed="1"/>
-    <w:lsdException w:name="Strong" w:uiPriority="22" w:qFormat="1"/>
-    <w:lsdException w:name="Emphasis" w:uiPriority="20" w:qFormat="1"/>
-    <w:lsdException w:name="Document Map" w:semiHidden="1" w:unhideWhenUsed="1"/>
-    <w:lsdException w:name="Plain Text" w:semiHidden="1" w:unhideWhenUsed="1"/>
-    <w:lsdException w:name="E-mail Signature" w:semiHidden="1" w:unhideWhenUsed="1"/>
-    <w:lsdException w:name="HTML Top of Form" w:semiHidden="1" w:unhideWhenUsed="1"/>
-    <w:lsdException w:name="HTML Bottom of Form" w:semiHidden="1" w:unhideWhenUsed="1"/>
-    <w:lsdException w:name="Normal (Web)" w:semiHidden="1" w:unhideWhenUsed="1"/>
-    <w:lsdException w:name="HTML Acronym" w:semiHidden="1" w:unhideWhenUsed="1"/>
-    <w:lsdException w:name="HTML Address" w:semiHidden="1" w:unhideWhenUsed="1"/>
-    <w:lsdException w:name="HTML Cite" w:semiHidden="1" w:unhideWhenUsed="1"/>
-    <w:lsdException w:name="HTML Code" w:semiHidden="1" w:unhideWhenUsed="1"/>
-    <w:lsdException w:name="HTML Definition" w:semiHidden="1" w:unhideWhenUsed="1"/>
-    <w:lsdException w:name="HTML Keyboard" w:semiHidden="1" w:unhideWhenUsed="1"/>
-    <w:lsdException w:name="HTML Preformatted" w:semiHidden="1" w:unhideWhenUsed="1"/>
-    <w:lsdException w:name="HTML Sample" w:semiHidden="1" w:unhideWhenUsed="1"/>
-    <w:lsdException w:name="HTML Typewriter" w:semiHidden="1" w:unhideWhenUsed="1"/>
-    <w:lsdException w:name="HTML Variable" w:semiHidden="1" w:unhideWhenUsed="1"/>
-    <w:lsdException w:name="Normal Table" w:semiHidden="1" w:unhideWhenUsed="1"/>
-    <w:lsdException w:name="annotation subject" w:semiHidden="1" w:unhideWhenUsed="1"/>
-    <w:lsdException w:name="No List" w:semiHidden="1" w:unhideWhenUsed="1"/>
-    <w:lsdException w:name="Outline List 1" w:semiHidden="1" w:unhideWhenUsed="1"/>
-    <w:lsdException w:name="Outline List 2" w:semiHidden="1" w:unhideWhenUsed="1"/>
-    <w:lsdException w:name="Outline List 3" w:semiHidden="1" w:unhideWhenUsed="1"/>
-    <w:lsdException w:name="Table Simple 1" w:semiHidden="1" w:unhideWhenUsed="1"/>
-    <w:lsdException w:name="Table Simple 2" w:semiHidden="1" w:unhideWhenUsed="1"/>
-    <w:lsdException w:name="Table Simple 3" w:semiHidden="1" w:unhideWhenUsed="1"/>
-    <w:lsdException w:name="Table Classic 1" w:semiHidden="1" w:unhideWhenUsed="1"/>
-    <w:lsdException w:name="Table Classic 2" w:semiHidden="1" w:unhideWhenUsed="1"/>
-    <w:lsdException w:name="Table Classic 3" w:semiHidden="1" w:unhideWhenUsed="1"/>
-    <w:lsdException w:name="Table Classic 4" w:semiHidden="1" w:unhideWhenUsed="1"/>
-    <w:lsdException w:name="Table Colorful 1" w:semiHidden="1" w:unhideWhenUsed="1"/>
-    <w:lsdException w:name="Table Colorful 2" w:semiHidden="1" w:unhideWhenUsed="1"/>
-    <w:lsdException w:name="Table Colorful 3" w:semiHidden="1" w:unhideWhenUsed="1"/>
-    <w:lsdException w:name="Table Columns 1" w:semiHidden="1" w:unhideWhenUsed="1"/>
-    <w:lsdException w:name="Table Columns 2" w:semiHidden="1" w:unhideWhenUsed="1"/>
-    <w:lsdException w:name="Table Columns 3" w:semiHidden="1" w:unhideWhenUsed="1"/>
-    <w:lsdException w:name="Table Columns 4" w:semiHidden="1" w:unhideWhenUsed="1"/>
-    <w:lsdException w:name="Table Columns 5" w:semiHidden="1" w:unhideWhenUsed="1"/>
-    <w:lsdException w:name="Table Grid 1" w:semiHidden="1" w:unhideWhenUsed="1"/>
-    <w:lsdException w:name="Table Grid 2" w:semiHidden="1" w:unhideWhenUsed="1"/>
-    <w:lsdException w:name="Table Grid 3" w:semiHidden="1" w:unhideWhenUsed="1"/>
-    <w:lsdException w:name="Table Grid 4" w:semiHidden="1" w:unhideWhenUsed="1"/>
-    <w:lsdException w:name="Table Grid 5" w:semiHidden="1" w:unhideWhenUsed="1"/>
-    <w:lsdException w:name="Table Grid 6" w:semiHidden="1" w:unhideWhenUsed="1"/>
-    <w:lsdException w:name="Table Grid 7" w:semiHidden="1" w:unhideWhenUsed="1"/>
-    <w:lsdException w:name="Table Grid 8" w:semiHidden="1" w:unhideWhenUsed="1"/>
-    <w:lsdException w:name="Table List 1" w:semiHidden="1" w:unhideWhenUsed="1"/>
-    <w:lsdException w:name="Table List 2" w:semiHidden="1" w:unhideWhenUsed="1"/>
-    <w:lsdException w:name="Table List 3" w:semiHidden="1" w:unhideWhenUsed="1"/>
-    <w:lsdException w:name="Table List 4" w:semiHidden="1" w:unhideWhenUsed="1"/>
-    <w:lsdException w:name="Table List 5" w:semiHidden="1" w:unhideWhenUsed="1"/>
-    <w:lsdException w:name="Table List 6" w:semiHidden="1" w:unhideWhenUsed="1"/>
-    <w:lsdException w:name="Table List 7" w:semiHidden="1" w:unhideWhenUsed="1"/>
-    <w:lsdException w:name="Table List 8" w:semiHidden="1" w:unhideWhenUsed="1"/>
-    <w:lsdException w:name="Table 3D effects 1" w:semiHidden="1" w:unhideWhenUsed="1"/>
-    <w:lsdException w:name="Table 3D effects 2" w:semiHidden="1" w:unhideWhenUsed="1"/>
-    <w:lsdException w:name="Table 3D effects 3" w:semiHidden="1" w:unhideWhenUsed="1"/>
-    <w:lsdException w:name="Table Contemporary" w:semiHidden="1" w:unhideWhenUsed="1"/>
-    <w:lsdException w:name="Table Elegant" w:semiHidden="1" w:unhideWhenUsed="1"/>
-    <w:lsdException w:name="Table Professional" w:semiHidden="1" w:unhideWhenUsed="1"/>
-    <w:lsdException w:name="Table Subtle 1" w:semiHidden="1" w:unhideWhenUsed="1"/>
-    <w:lsdException w:name="Table Subtle 2" w:semiHidden="1" w:unhideWhenUsed="1"/>
-    <w:lsdException w:name="Table Web 1" w:semiHidden="1" w:unhideWhenUsed="1"/>
-    <w:lsdException w:name="Table Web 2" w:semiHidden="1" w:unhideWhenUsed="1"/>
-    <w:lsdException w:name="Table Web 3" w:semiHidden="1" w:unhideWhenUsed="1"/>
-    <w:lsdException w:name="Balloon Text" w:semiHidden="1" w:unhideWhenUsed="1"/>
-    <w:lsdException w:name="Table Grid" w:uiPriority="39"/>
-    <w:lsdException w:name="Table Theme" w:semiHidden="1" w:unhideWhenUsed="1"/>
-    <w:lsdException w:name="Placeholder Text" w:semiHidden="1"/>
-    <w:lsdException w:name="No Spacing" w:uiPriority="1" w:qFormat="1"/>
-    <w:lsdException w:name="Light Shading" w:uiPriority="60"/>
-    <w:lsdException w:name="Light List" w:uiPriority="61"/>
-    <w:lsdException w:name="Light Grid" w:uiPriority="62"/>
-    <w:lsdException w:name="Medium Shading 1" w:uiPriority="63"/>
-    <w:lsdException w:name="Medium Shading 2" w:uiPriority="64"/>
-    <w:lsdException w:name="Medium List 1" w:uiPriority="65"/>
-    <w:lsdException w:name="Medium List 2" w:uiPriority="66"/>
-    <w:lsdException w:name="Medium Grid 1" w:uiPriority="67"/>
-    <w:lsdException w:name="Medium Grid 2" w:uiPriority="68"/>
-    <w:lsdException w:name="Medium Grid 3" w:uiPriority="69"/>
-    <w:lsdException w:name="Dark List" w:uiPriority="70"/>
-    <w:lsdException w:name="Colorful Shading" w:uiPriority="71"/>
-    <w:lsdException w:name="Colorful List" w:uiPriority="72"/>
-    <w:lsdException w:name="Colorful Grid" w:uiPriority="73"/>
-    <w:lsdException w:name="Light Shading Accent 1" w:uiPriority="60"/>
-    <w:lsdException w:name="Light List Accent 1" w:uiPriority="61"/>
-    <w:lsdException w:name="Light Grid Accent 1" w:uiPriority="62"/>
-    <w:lsdException w:name="Medium Shading 1 Accent 1" w:uiPriority="63"/>
-    <w:lsdException w:name="Medium Shading 2 Accent 1" w:uiPriority="64"/>
-    <w:lsdException w:name="Medium List 1 Accent 1" w:uiPriority="65"/>
-    <w:lsdException w:name="Revision" w:semiHidden="1"/>
-    <w:lsdException w:name="List Paragraph" w:uiPriority="34" w:qFormat="1"/>
-    <w:lsdException w:name="Quote" w:uiPriority="29" w:qFormat="1"/>
-    <w:lsdException w:name="Intense Quote" w:uiPriority="30" w:qFormat="1"/>
-    <w:lsdException w:name="Medium List 2 Accent 1" w:uiPriority="66"/>
-    <w:lsdException w:name="Medium Grid 1 Accent 1" w:uiPriority="67"/>
-    <w:lsdException w:name="Medium Grid 2 Accent 1" w:uiPriority="68"/>
-    <w:lsdException w:name="Medium Grid 3 Accent 1" w:uiPriority="69"/>
-    <w:lsdException w:name="Dark List Accent 1" w:uiPriority="70"/>
-    <w:lsdException w:name="Colorful Shading Accent 1" w:uiPriority="71"/>
-    <w:lsdException w:name="Colorful List Accent 1" w:uiPriority="72"/>
-    <w:lsdException w:name="Colorful Grid Accent 1" w:uiPriority="73"/>
-    <w:lsdException w:name="Light Shading Accent 2" w:uiPriority="60"/>
-    <w:lsdException w:name="Light List Accent 2" w:uiPriority="61"/>
-    <w:lsdException w:name="Light Grid Accent 2" w:uiPriority="62"/>
-    <w:lsdException w:name="Medium Shading 1 Accent 2" w:uiPriority="63"/>
-    <w:lsdException w:name="Medium Shading 2 Accent 2" w:uiPriority="64"/>
-    <w:lsdException w:name="Medium List 1 Accent 2" w:uiPriority="65"/>
-    <w:lsdException w:name="Medium List 2 Accent 2" w:uiPriority="66"/>
-    <w:lsdException w:name="Medium Grid 1 Accent 2" w:uiPriority="67"/>
-    <w:lsdException w:name="Medium Grid 2 Accent 2" w:uiPriority="68"/>
-    <w:lsdException w:name="Medium Grid 3 Accent 2" w:uiPriority="69"/>
-    <w:lsdException w:name="Dark List Accent 2" w:uiPriority="70"/>
-    <w:lsdException w:name="Colorful Shading Accent 2" w:uiPriority="71"/>
-    <w:lsdException w:name="Colorful List Accent 2" w:uiPriority="72"/>
-    <w:lsdException w:name="Colorful Grid Accent 2" w:uiPriority="73"/>
-    <w:lsdException w:name="Light Shading Accent 3" w:uiPriority="60"/>
-    <w:lsdException w:name="Light List Accent 3" w:uiPriority="61"/>
-    <w:lsdException w:name="Light Grid Accent 3" w:uiPriority="62"/>
-    <w:lsdException w:name="Medium Shading 1 Accent 3" w:uiPriority="63"/>
-    <w:lsdException w:name="Medium Shading 2 Accent 3" w:uiPriority="64"/>
-    <w:lsdException w:name="Medium List 1 Accent 3" w:uiPriority="65"/>
-    <w:lsdException w:name="Medium List 2 Accent 3" w:uiPriority="66"/>
-    <w:lsdException w:name="Medium Grid 1 Accent 3" w:uiPriority="67"/>
-    <w:lsdException w:name="Medium Grid 2 Accent 3" w:uiPriority="68"/>
-    <w:lsdException w:name="Medium Grid 3 Accent 3" w:uiPriority="69"/>
-    <w:lsdException w:name="Dark List Accent 3" w:uiPriority="70"/>
-    <w:lsdException w:name="Colorful Shading Accent 3" w:uiPriority="71"/>
-    <w:lsdException w:name="Colorful List Accent 3" w:uiPriority="72"/>
-    <w:lsdException w:name="Colorful Grid Accent 3" w:uiPriority="73"/>
-    <w:lsdException w:name="Light Shading Accent 4" w:uiPriority="60"/>
-    <w:lsdException w:name="Light List Accent 4" w:uiPriority="61"/>
-    <w:lsdException w:name="Light Grid Accent 4" w:uiPriority="62"/>
-    <w:lsdException w:name="Medium Shading 1 Accent 4" w:uiPriority="63"/>
-    <w:lsdException w:name="Medium Shading 2 Accent 4" w:uiPriority="64"/>
-    <w:lsdException w:name="Medium List 1 Accent 4" w:uiPriority="65"/>
-    <w:lsdException w:name="Medium List 2 Accent 4" w:uiPriority="66"/>
-    <w:lsdException w:name="Medium Grid 1 Accent 4" w:uiPriority="67"/>
-    <w:lsdException w:name="Medium Grid 2 Accent 4" w:uiPriority="68"/>
-    <w:lsdException w:name="Medium Grid 3 Accent 4" w:uiPriority="69"/>
-    <w:lsdException w:name="Dark List Accent 4" w:uiPriority="70"/>
-    <w:lsdException w:name="Colorful Shading Accent 4" w:uiPriority="71"/>
-    <w:lsdException w:name="Colorful List Accent 4" w:uiPriority="72"/>
-    <w:lsdException w:name="Colorful Grid Accent 4" w:uiPriority="73"/>
-    <w:lsdException w:name="Light Shading Accent 5" w:uiPriority="60"/>
-    <w:lsdException w:name="Light List Accent 5" w:uiPriority="61"/>
-    <w:lsdException w:name="Light Grid Accent 5" w:uiPriority="62"/>
-    <w:lsdException w:name="Medium Shading 1 Accent 5" w:uiPriority="63"/>
-    <w:lsdException w:name="Medium Shading 2 Accent 5" w:uiPriority="64"/>
-    <w:lsdException w:name="Medium List 1 Accent 5" w:uiPriority="65"/>
-    <w:lsdException w:name="Medium List 2 Accent 5" w:uiPriority="66"/>
-    <w:lsdException w:name="Medium Grid 1 Accent 5" w:uiPriority="67"/>
-    <w:lsdException w:name="Medium Grid 2 Accent 5" w:uiPriority="68"/>
-    <w:lsdException w:name="Medium Grid 3 Accent 5" w:uiPriority="69"/>
-    <w:lsdException w:name="Dark List Accent 5" w:uiPriority="70"/>
-    <w:lsdException w:name="Colorful Shading Accent 5" w:uiPriority="71"/>
-    <w:lsdException w:name="Colorful List Accent 5" w:uiPriority="72"/>
-    <w:lsdException w:name="Colorful Grid Accent 5" w:uiPriority="73"/>
-    <w:lsdException w:name="Light Shading Accent 6" w:uiPriority="60"/>
-    <w:lsdException w:name="Light List Accent 6" w:uiPriority="61"/>
-    <w:lsdException w:name="Light Grid Accent 6" w:uiPriority="62"/>
-    <w:lsdException w:name="Medium Shading 1 Accent 6" w:uiPriority="63"/>
-    <w:lsdException w:name="Medium Shading 2 Accent 6" w:uiPriority="64"/>
-    <w:lsdException w:name="Medium List 1 Accent 6" w:uiPriority="65"/>
-    <w:lsdException w:name="Medium List 2 Accent 6" w:uiPriority="66"/>
-    <w:lsdException w:name="Medium Grid 1 Accent 6" w:uiPriority="67"/>
-    <w:lsdException w:name="Medium Grid 2 Accent 6" w:uiPriority="68"/>
-    <w:lsdException w:name="Medium Grid 3 Accent 6" w:uiPriority="69"/>
-    <w:lsdException w:name="Dark List Accent 6" w:uiPriority="70"/>
-    <w:lsdException w:name="Colorful Shading Accent 6" w:uiPriority="71"/>
-    <w:lsdException w:name="Colorful List Accent 6" w:uiPriority="72"/>
-    <w:lsdException w:name="Colorful Grid Accent 6" w:uiPriority="73"/>
-    <w:lsdException w:name="Subtle Emphasis" w:uiPriority="19" w:qFormat="1"/>
-    <w:lsdException w:name="Intense Emphasis" w:uiPriority="21" w:qFormat="1"/>
-    <w:lsdException w:name="Subtle Reference" w:uiPriority="31" w:qFormat="1"/>
-    <w:lsdException w:name="Intense Reference" w:uiPriority="32" w:qFormat="1"/>
-    <w:lsdException w:name="Book Title" w:uiPriority="33" w:qFormat="1"/>
-    <w:lsdException w:name="Bibliography" w:semiHidden="1" w:uiPriority="37" w:unhideWhenUsed="1"/>
-    <w:lsdException w:name="TOC Heading" w:semiHidden="1" w:uiPriority="39" w:unhideWhenUsed="1" w:qFormat="1"/>
-    <w:lsdException w:name="Plain Table 1" w:uiPriority="41"/>
-    <w:lsdException w:name="Plain Table 2" w:uiPriority="42"/>
-    <w:lsdException w:name="Plain Table 3" w:uiPriority="43"/>
-    <w:lsdException w:name="Plain Table 4" w:uiPriority="44"/>
-    <w:lsdException w:name="Plain Table 5" w:uiPriority="45"/>
-    <w:lsdException w:name="Grid Table Light" w:uiPriority="40"/>
-    <w:lsdException w:name="Grid Table 1 Light" w:uiPriority="46"/>
-    <w:lsdException w:name="Grid Table 2" w:uiPriority="47"/>
-    <w:lsdException w:name="Grid Table 3" w:uiPriority="48"/>
-    <w:lsdException w:name="Grid Table 4" w:uiPriority="49"/>
-    <w:lsdException w:name="Grid Table 5 Dark" w:uiPriority="50"/>
-    <w:lsdException w:name="Grid Table 6 Colorful" w:uiPriority="51"/>
-    <w:lsdException w:name="Grid Table 7 Colorful" w:uiPriority="52"/>
-    <w:lsdException w:name="Grid Table 1 Light Accent 1" w:uiPriority="46"/>
-    <w:lsdException w:name="Grid Table 2 Accent 1" w:uiPriority="47"/>
-    <w:lsdException w:name="Grid Table 3 Accent 1" w:uiPriority="48"/>
-    <w:lsdException w:name="Grid Table 4 Accent 1" w:uiPriority="49"/>
-    <w:lsdException w:name="Grid Table 5 Dark Accent 1" w:uiPriority="50"/>
-    <w:lsdException w:name="Grid Table 6 Colorful Accent 1" w:uiPriority="51"/>
-    <w:lsdException w:name="Grid Table 7 Colorful Accent 1" w:uiPriority="52"/>
-    <w:lsdException w:name="Grid Table 1 Light Accent 2" w:uiPriority="46"/>
-    <w:lsdException w:name="Grid Table 2 Accent 2" w:uiPriority="47"/>
-    <w:lsdException w:name="Grid Table 3 Accent 2" w:uiPriority="48"/>
-    <w:lsdException w:name="Grid Table 4 Accent 2" w:uiPriority="49"/>
-    <w:lsdException w:name="Grid Table 5 Dark Accent 2" w:uiPriority="50"/>
-    <w:lsdException w:name="Grid Table 6 Colorful Accent 2" w:uiPriority="51"/>
-    <w:lsdException w:name="Grid Table 7 Colorful Accent 2" w:uiPriority="52"/>
-    <w:lsdException w:name="Grid Table 1 Light Accent 3" w:uiPriority="46"/>
-    <w:lsdException w:name="Grid Table 2 Accent 3" w:uiPriority="47"/>
-    <w:lsdException w:name="Grid Table 3 Accent 3" w:uiPriority="48"/>
-    <w:lsdException w:name="Grid Table 4 Accent 3" w:uiPriority="49"/>
-    <w:lsdException w:name="Grid Table 5 Dark Accent 3" w:uiPriority="50"/>
-    <w:lsdException w:name="Grid Table 6 Colorful Accent 3" w:uiPriority="51"/>
-    <w:lsdException w:name="Grid Table 7 Colorful Accent 3" w:uiPriority="52"/>
-    <w:lsdException w:name="Grid Table 1 Light Accent 4" w:uiPriority="46"/>
-    <w:lsdException w:name="Grid Table 2 Accent 4" w:uiPriority="47"/>
-    <w:lsdException w:name="Grid Table 3 Accent 4" w:uiPriority="48"/>
-    <w:lsdException w:name="Grid Table 4 Accent 4" w:uiPriority="49"/>
-    <w:lsdException w:name="Grid Table 5 Dark Accent 4" w:uiPriority="50"/>
-    <w:lsdException w:name="Grid Table 6 Colorful Accent 4" w:uiPriority="51"/>
-    <w:lsdException w:name="Grid Table 7 Colorful Accent 4" w:uiPriority="52"/>
-    <w:lsdException w:name="Grid Table 1 Light Accent 5" w:uiPriority="46"/>
-    <w:lsdException w:name="Grid Table 2 Accent 5" w:uiPriority="47"/>
-    <w:lsdException w:name="Grid Table 3 Accent 5" w:uiPriority="48"/>
-    <w:lsdException w:name="Grid Table 4 Accent 5" w:uiPriority="49"/>
-    <w:lsdException w:name="Grid Table 5 Dark Accent 5" w:uiPriority="50"/>
-    <w:lsdException w:name="Grid Table 6 Colorful Accent 5" w:uiPriority="51"/>
-    <w:lsdException w:name="Grid Table 7 Colorful Accent 5" w:uiPriority="52"/>
-    <w:lsdException w:name="Grid Table 1 Light Accent 6" w:uiPriority="46"/>
-    <w:lsdException w:name="Grid Table 2 Accent 6" w:uiPriority="47"/>
-    <w:lsdException w:name="Grid Table 3 Accent 6" w:uiPriority="48"/>
-    <w:lsdException w:name="Grid Table 4 Accent 6" w:uiPriority="49"/>
-    <w:lsdException w:name="Grid Table 5 Dark Accent 6" w:uiPriority="50"/>
-    <w:lsdException w:name="Grid Table 6 Colorful Accent 6" w:uiPriority="51"/>
-    <w:lsdException w:name="Grid Table 7 Colorful Accent 6" w:uiPriority="52"/>
-    <w:lsdException w:name="List Table 1 Light" w:uiPriority="46"/>
-    <w:lsdException w:name="List Table 2" w:uiPriority="47"/>
-    <w:lsdException w:name="List Table 3" w:uiPriority="48"/>
-    <w:lsdException w:name="List Table 4" w:uiPriority="49"/>
-    <w:lsdException w:name="List Table 5 Dark" w:uiPriority="50"/>
-    <w:lsdException w:name="List Table 6 Colorful" w:uiPriority="51"/>
-    <w:lsdException w:name="List Table 7 Colorful" w:uiPriority="52"/>
-    <w:lsdException w:name="List Table 1 Light Accent 1" w:uiPriority="46"/>
-    <w:lsdException w:name="List Table 2 Accent 1" w:uiPriority="47"/>
-    <w:lsdException w:name="List Table 3 Accent 1" w:uiPriority="48"/>
-    <w:lsdException w:name="List Table 4 Accent 1" w:uiPriority="49"/>
-    <w:lsdException w:name="List Table 5 Dark Accent 1" w:uiPriority="50"/>
-    <w:lsdException w:name="List Table 6 Colorful Accent 1" w:uiPriority="51"/>
-    <w:lsdException w:name="List Table 7 Colorful Accent 1" w:uiPriority="52"/>
-    <w:lsdException w:name="List Table 1 Light Accent 2" w:uiPriority="46"/>
-    <w:lsdException w:name="List Table 2 Accent 2" w:uiPriority="47"/>
-    <w:lsdException w:name="List Table 3 Accent 2" w:uiPriority="48"/>
-    <w:lsdException w:name="List Table 4 Accent 2" w:uiPriority="49"/>
-    <w:lsdException w:name="List Table 5 Dark Accent 2" w:uiPriority="50"/>
-    <w:lsdException w:name="List Table 6 Colorful Accent 2" w:uiPriority="51"/>
-    <w:lsdException w:name="List Table 7 Colorful Accent 2" w:uiPriority="52"/>
-    <w:lsdException w:name="List Table 1 Light Accent 3" w:uiPriority="46"/>
-    <w:lsdException w:name="List Table 2 Accent 3" w:uiPriority="47"/>
-    <w:lsdException w:name="List Table 3 Accent 3" w:uiPriority="48"/>
-    <w:lsdException w:name="List Table 4 Accent 3" w:uiPriority="49"/>
-    <w:lsdException w:name="List Table 5 Dark Accent 3" w:uiPriority="50"/>
-    <w:lsdException w:name="List Table 6 Colorful Accent 3" w:uiPriority="51"/>
-    <w:lsdException w:name="List Table 7 Colorful Accent 3" w:uiPriority="52"/>
-    <w:lsdException w:name="List Table 1 Light Accent 4" w:uiPriority="46"/>
-    <w:lsdException w:name="List Table 2 Accent 4" w:uiPriority="47"/>
-    <w:lsdException w:name="List Table 3 Accent 4" w:uiPriority="48"/>
-    <w:lsdException w:name="List Table 4 Accent 4" w:uiPriority="49"/>
-    <w:lsdException w:name="List Table 5 Dark Accent 4" w:uiPriority="50"/>
-    <w:lsdException w:name="List Table 6 Colorful Accent 4" w:uiPriority="51"/>
-    <w:lsdException w:name="List Table 7 Colorful Accent 4" w:uiPriority="52"/>
-    <w:lsdException w:name="List Table 1 Light Accent 5" w:uiPriority="46"/>
-    <w:lsdException w:name="List Table 2 Accent 5" w:uiPriority="47"/>
-    <w:lsdException w:name="List Table 3 Accent 5" w:uiPriority="48"/>
-    <w:lsdException w:name="List Table 4 Accent 5" w:uiPriority="49"/>
-    <w:lsdException w:name="List Table 5 Dark Accent 5" w:uiPriority="50"/>
-    <w:lsdException w:name="List Table 6 Colorful Accent 5" w:uiPriority="51"/>
-    <w:lsdException w:name="List Table 7 Colorful Accent 5" w:uiPriority="52"/>
-    <w:lsdException w:name="List Table 1 Light Accent 6" w:uiPriority="46"/>
-    <w:lsdException w:name="List Table 2 Accent 6" w:uiPriority="47"/>
-    <w:lsdException w:name="List Table 3 Accent 6" w:uiPriority="48"/>
-    <w:lsdException w:name="List Table 4 Accent 6" w:uiPriority="49"/>
-    <w:lsdException w:name="List Table 5 Dark Accent 6" w:uiPriority="50"/>
-    <w:lsdException w:name="List Table 6 Colorful Accent 6" w:uiPriority="51"/>
-    <w:lsdException w:name="List Table 7 Colorful Accent 6" w:uiPriority="52"/>
-  </w:latentStyles>
-  <w:style w:type="paragraph" w:default="1" w:styleId="Normal">
-    <w:name w:val="Normal"/>
-    <w:qFormat/>
-  </w:style>
-  <w:style w:type="character" w:default="1" w:styleId="Fuentedeprrafopredeter">
-    <w:name w:val="Default Paragraph Font"/>
-    <w:uiPriority w:val="1"/>
-    <w:semiHidden/>
-    <w:unhideWhenUsed/>
-  </w:style>
-  <w:style w:type="table" w:default="1" w:styleId="Tablanormal">
-    <w:name w:val="Normal Table"/>
-    <w:uiPriority w:val="99"/>
-    <w:semiHidden/>
-    <w:unhideWhenUsed/>
-    <w:tblPr>
-      <w:tblInd w:w="0" w:type="dxa"/>
-      <w:tblCellMar>
-        <w:top w:w="0" w:type="dxa"/>
-        <w:left w:w="108" w:type="dxa"/>
-        <w:bottom w:w="0" w:type="dxa"/>
-        <w:right w:w="108" w:type="dxa"/>
-      </w:tblCellMar>
-    </w:tblPr>
-  </w:style>
-  <w:style w:type="numbering" w:default="1" w:styleId="Sinlista">
-    <w:name w:val="No List"/>
-    <w:uiPriority w:val="99"/>
-    <w:semiHidden/>
-    <w:unhideWhenUsed/>
-  </w:style>
-</w:styles>
-</file>
-
-<file path=word/glossary/webSettings.xml><?xml version="1.0" encoding="utf-8"?>
-<w:webSettings xmlns:mc="http://schemas.openxmlformats.org/markup-compatibility/2006" xmlns:r="http://schemas.openxmlformats.org/officeDocument/2006/relationships" xmlns:w="http://schemas.openxmlformats.org/wordprocessingml/2006/main" xmlns:w14="http://schemas.microsoft.com/office/word/2010/wordml" xmlns:w15="http://schemas.microsoft.com/office/word/2012/wordml" xmlns:w16se="http://schemas.microsoft.com/office/word/2015/wordml/symex" mc:Ignorable="w14 w15 w16se"/>
 </file>
 
 <file path=word/theme/theme1.xml><?xml version="1.0" encoding="utf-8"?>
@@ -8852,15 +8235,6 @@
 </file>
 
 <file path=customXml/item1.xml><?xml version="1.0" encoding="utf-8"?>
-<?mso-contentType ?>
-<FormTemplates xmlns="http://schemas.microsoft.com/sharepoint/v3/contenttype/forms">
-  <Display>DocumentLibraryForm</Display>
-  <Edit>DocumentLibraryForm</Edit>
-  <New>DocumentLibraryForm</New>
-</FormTemplates>
-</file>
-
-<file path=customXml/item2.xml><?xml version="1.0" encoding="utf-8"?>
 <ct:contentTypeSchema xmlns:ct="http://schemas.microsoft.com/office/2006/metadata/contentType" xmlns:ma="http://schemas.microsoft.com/office/2006/metadata/properties/metaAttributes" ct:_="" ma:_="" ma:contentTypeName="Documento" ma:contentTypeID="0x010100E96778489EE7714D8BD12CC105EB918B" ma:contentTypeVersion="2" ma:contentTypeDescription="Crear nuevo documento." ma:contentTypeScope="" ma:versionID="416c5c7ae9b5d54d83875cd3c65194e3">
   <xsd:schema xmlns:xsd="http://www.w3.org/2001/XMLSchema" xmlns:xs="http://www.w3.org/2001/XMLSchema" xmlns:p="http://schemas.microsoft.com/office/2006/metadata/properties" xmlns:ns2="126e8a1c-9ea9-435a-ac89-d06c80d62e30" targetNamespace="http://schemas.microsoft.com/office/2006/metadata/properties" ma:root="true" ma:fieldsID="70a237c842677bd850644f8595079f5e" ns2:_="">
     <xsd:import namespace="126e8a1c-9ea9-435a-ac89-d06c80d62e30"/>
@@ -8992,25 +8366,26 @@
 </ct:contentTypeSchema>
 </file>
 
+<file path=customXml/item2.xml><?xml version="1.0" encoding="utf-8"?>
+<?mso-contentType ?>
+<FormTemplates xmlns="http://schemas.microsoft.com/sharepoint/v3/contenttype/forms">
+  <Display>DocumentLibraryForm</Display>
+  <Edit>DocumentLibraryForm</Edit>
+  <New>DocumentLibraryForm</New>
+</FormTemplates>
+</file>
+
 <file path=customXml/item3.xml><?xml version="1.0" encoding="utf-8"?>
+<b:Sources xmlns:b="http://schemas.openxmlformats.org/officeDocument/2006/bibliography" xmlns="http://schemas.openxmlformats.org/officeDocument/2006/bibliography" SelectedStyle="\APASixthEditionOfficeOnline.xsl" StyleName="APA" Version="6"/>
+</file>
+
+<file path=customXml/item4.xml><?xml version="1.0" encoding="utf-8"?>
 <p:properties xmlns:p="http://schemas.microsoft.com/office/2006/metadata/properties" xmlns:xsi="http://www.w3.org/2001/XMLSchema-instance" xmlns:pc="http://schemas.microsoft.com/office/infopath/2007/PartnerControls">
   <documentManagement/>
 </p:properties>
 </file>
 
-<file path=customXml/item4.xml><?xml version="1.0" encoding="utf-8"?>
-<b:Sources xmlns:b="http://schemas.openxmlformats.org/officeDocument/2006/bibliography" xmlns="http://schemas.openxmlformats.org/officeDocument/2006/bibliography" SelectedStyle="\APASixthEditionOfficeOnline.xsl" StyleName="APA" Version="6"/>
-</file>
-
 <file path=customXml/itemProps1.xml><?xml version="1.0" encoding="utf-8"?>
-<ds:datastoreItem xmlns:ds="http://schemas.openxmlformats.org/officeDocument/2006/customXml" ds:itemID="{DABAA964-10BA-4DBC-ABF2-CDEAC0FAF7AA}">
-  <ds:schemaRefs>
-    <ds:schemaRef ds:uri="http://schemas.microsoft.com/sharepoint/v3/contenttype/forms"/>
-  </ds:schemaRefs>
-</ds:datastoreItem>
-</file>
-
-<file path=customXml/itemProps2.xml><?xml version="1.0" encoding="utf-8"?>
 <ds:datastoreItem xmlns:ds="http://schemas.openxmlformats.org/officeDocument/2006/customXml" ds:itemID="{0DBFA5EC-D8FC-425E-9DFF-39C8E6B80B6D}">
   <ds:schemaRefs>
     <ds:schemaRef ds:uri="http://schemas.microsoft.com/office/2006/metadata/contentType"/>
@@ -9028,26 +8403,27 @@
 </ds:datastoreItem>
 </file>
 
+<file path=customXml/itemProps2.xml><?xml version="1.0" encoding="utf-8"?>
+<ds:datastoreItem xmlns:ds="http://schemas.openxmlformats.org/officeDocument/2006/customXml" ds:itemID="{DABAA964-10BA-4DBC-ABF2-CDEAC0FAF7AA}">
+  <ds:schemaRefs>
+    <ds:schemaRef ds:uri="http://schemas.microsoft.com/sharepoint/v3/contenttype/forms"/>
+  </ds:schemaRefs>
+</ds:datastoreItem>
+</file>
+
 <file path=customXml/itemProps3.xml><?xml version="1.0" encoding="utf-8"?>
-<ds:datastoreItem xmlns:ds="http://schemas.openxmlformats.org/officeDocument/2006/customXml" ds:itemID="{5F1783E3-BA1C-4CA3-8E32-C9B378BBED03}">
+<ds:datastoreItem xmlns:ds="http://schemas.openxmlformats.org/officeDocument/2006/customXml" ds:itemID="{C841A8A6-B63A-444A-91B2-10973298D867}">
   <ds:schemaRefs>
-    <ds:schemaRef ds:uri="http://purl.org/dc/terms/"/>
-    <ds:schemaRef ds:uri="http://schemas.microsoft.com/office/2006/metadata/properties"/>
-    <ds:schemaRef ds:uri="http://schemas.openxmlformats.org/package/2006/metadata/core-properties"/>
-    <ds:schemaRef ds:uri="http://schemas.microsoft.com/office/infopath/2007/PartnerControls"/>
-    <ds:schemaRef ds:uri="http://www.w3.org/XML/1998/namespace"/>
-    <ds:schemaRef ds:uri="http://schemas.microsoft.com/office/2006/documentManagement/types"/>
-    <ds:schemaRef ds:uri="http://purl.org/dc/elements/1.1/"/>
-    <ds:schemaRef ds:uri="126e8a1c-9ea9-435a-ac89-d06c80d62e30"/>
-    <ds:schemaRef ds:uri="http://purl.org/dc/dcmitype/"/>
+    <ds:schemaRef ds:uri="http://schemas.openxmlformats.org/officeDocument/2006/bibliography"/>
   </ds:schemaRefs>
 </ds:datastoreItem>
 </file>
 
 <file path=customXml/itemProps4.xml><?xml version="1.0" encoding="utf-8"?>
-<ds:datastoreItem xmlns:ds="http://schemas.openxmlformats.org/officeDocument/2006/customXml" ds:itemID="{C841A8A6-B63A-444A-91B2-10973298D867}">
+<ds:datastoreItem xmlns:ds="http://schemas.openxmlformats.org/officeDocument/2006/customXml" ds:itemID="{5F1783E3-BA1C-4CA3-8E32-C9B378BBED03}">
   <ds:schemaRefs>
-    <ds:schemaRef ds:uri="http://schemas.openxmlformats.org/officeDocument/2006/bibliography"/>
+    <ds:schemaRef ds:uri="http://schemas.microsoft.com/office/2006/metadata/properties"/>
+    <ds:schemaRef ds:uri="http://schemas.microsoft.com/office/infopath/2007/PartnerControls"/>
   </ds:schemaRefs>
 </ds:datastoreItem>
 </file>
</xml_diff>